<commit_message>
TMLE code and results plots working
</commit_message>
<xml_diff>
--- a/results/table1/MIMIC_and_eICU.docx
+++ b/results/table1/MIMIC_and_eICU.docx
@@ -5462,7 +5462,7 @@
                 <w:szCs w:val="22"/>
                 <w:color w:val="000000"/>
               </w:rPr>
-              <w:t xml:space="preserve">16,829 (42.0%)</w:t>
+              <w:t xml:space="preserve">16,835 (42.0%)</w:t>
             </w:r>
           </w:p>
         </w:tc>
@@ -5550,7 +5550,7 @@
                 <w:szCs w:val="22"/>
                 <w:color w:val="000000"/>
               </w:rPr>
-              <w:t xml:space="preserve">22,214 (34.9%)</w:t>
+              <w:t xml:space="preserve">22,220 (34.9%)</w:t>
             </w:r>
           </w:p>
         </w:tc>
@@ -9466,95 +9466,95 @@
                 <w:szCs w:val="22"/>
                 <w:color w:val="000000"/>
               </w:rPr>
-              <w:t xml:space="preserve">108 (0.3%)</w:t>
-            </w:r>
-          </w:p>
-        </w:tc>
-        <w:tc>
-          <w:tcPr>
-            <w:tcBorders>
-              <w:bottom w:val="none" w:sz="0" w:space="0" w:color="000000"/>
-              <w:top w:val="none" w:sz="0" w:space="0" w:color="000000"/>
-              <w:left w:val="none" w:sz="0" w:space="0" w:color="000000"/>
-              <w:right w:val="none" w:sz="0" w:space="0" w:color="000000"/>
-            </w:tcBorders>
-            <w:shd w:val="clear" w:color="auto" w:fill="FFFFFF"/>
-            <w:tcMar>
-              <w:top w:w="0" w:type="dxa"/>
-              <w:bottom w:w="0" w:type="dxa"/>
-              <w:left w:w="0" w:type="dxa"/>
-              <w:right w:w="0" w:type="dxa"/>
-            </w:tcMar>
-            <w:vAlign w:val="center"/>
-          </w:tcPr>
-          <w:p>
-            <w:pPr>
-              <w:pStyle w:val="Normal"/>
-              <w:jc w:val="center"/>
-              <w:pBdr>
-                <w:bottom w:val="none" w:sz="0" w:space="0" w:color="000000"/>
-                <w:top w:val="none" w:sz="0" w:space="0" w:color="000000"/>
-                <w:left w:val="none" w:sz="0" w:space="0" w:color="000000"/>
-                <w:right w:val="none" w:sz="0" w:space="0" w:color="000000"/>
-              </w:pBdr>
-              <w:spacing w:after="100" w:before="100" w:line="240"/>
-              <w:ind w:firstLine="0" w:left="100" w:right="100"/>
-            </w:pPr>
-            <w:r>
-              <w:rPr>
-                <w:rFonts w:ascii="Arial" w:hAnsi="Arial" w:eastAsia="Arial" w:cs="Arial"/>
-                <w:i w:val="false"/>
-                <w:b w:val="false"/>
-                <w:u w:val="none"/>
-                <w:sz w:val="22"/>
-                <w:szCs w:val="22"/>
-                <w:color w:val="000000"/>
-              </w:rPr>
-              <w:t xml:space="preserve">178 (0.8%)</w:t>
-            </w:r>
-          </w:p>
-        </w:tc>
-        <w:tc>
-          <w:tcPr>
-            <w:tcBorders>
-              <w:bottom w:val="none" w:sz="0" w:space="0" w:color="000000"/>
-              <w:top w:val="none" w:sz="0" w:space="0" w:color="000000"/>
-              <w:left w:val="none" w:sz="0" w:space="0" w:color="000000"/>
-              <w:right w:val="none" w:sz="0" w:space="0" w:color="000000"/>
-            </w:tcBorders>
-            <w:shd w:val="clear" w:color="auto" w:fill="FFFFFF"/>
-            <w:tcMar>
-              <w:top w:w="0" w:type="dxa"/>
-              <w:bottom w:w="0" w:type="dxa"/>
-              <w:left w:w="0" w:type="dxa"/>
-              <w:right w:w="0" w:type="dxa"/>
-            </w:tcMar>
-            <w:vAlign w:val="center"/>
-          </w:tcPr>
-          <w:p>
-            <w:pPr>
-              <w:pStyle w:val="Normal"/>
-              <w:jc w:val="center"/>
-              <w:pBdr>
-                <w:bottom w:val="none" w:sz="0" w:space="0" w:color="000000"/>
-                <w:top w:val="none" w:sz="0" w:space="0" w:color="000000"/>
-                <w:left w:val="none" w:sz="0" w:space="0" w:color="000000"/>
-                <w:right w:val="none" w:sz="0" w:space="0" w:color="000000"/>
-              </w:pBdr>
-              <w:spacing w:after="100" w:before="100" w:line="240"/>
-              <w:ind w:firstLine="0" w:left="100" w:right="100"/>
-            </w:pPr>
-            <w:r>
-              <w:rPr>
-                <w:rFonts w:ascii="Arial" w:hAnsi="Arial" w:eastAsia="Arial" w:cs="Arial"/>
-                <w:i w:val="false"/>
-                <w:b w:val="false"/>
-                <w:u w:val="none"/>
-                <w:sz w:val="22"/>
-                <w:szCs w:val="22"/>
-                <w:color w:val="000000"/>
-              </w:rPr>
-              <w:t xml:space="preserve">286 (0.4%)</w:t>
+              <w:t xml:space="preserve">40,074 (100%)</w:t>
+            </w:r>
+          </w:p>
+        </w:tc>
+        <w:tc>
+          <w:tcPr>
+            <w:tcBorders>
+              <w:bottom w:val="none" w:sz="0" w:space="0" w:color="000000"/>
+              <w:top w:val="none" w:sz="0" w:space="0" w:color="000000"/>
+              <w:left w:val="none" w:sz="0" w:space="0" w:color="000000"/>
+              <w:right w:val="none" w:sz="0" w:space="0" w:color="000000"/>
+            </w:tcBorders>
+            <w:shd w:val="clear" w:color="auto" w:fill="FFFFFF"/>
+            <w:tcMar>
+              <w:top w:w="0" w:type="dxa"/>
+              <w:bottom w:w="0" w:type="dxa"/>
+              <w:left w:w="0" w:type="dxa"/>
+              <w:right w:w="0" w:type="dxa"/>
+            </w:tcMar>
+            <w:vAlign w:val="center"/>
+          </w:tcPr>
+          <w:p>
+            <w:pPr>
+              <w:pStyle w:val="Normal"/>
+              <w:jc w:val="center"/>
+              <w:pBdr>
+                <w:bottom w:val="none" w:sz="0" w:space="0" w:color="000000"/>
+                <w:top w:val="none" w:sz="0" w:space="0" w:color="000000"/>
+                <w:left w:val="none" w:sz="0" w:space="0" w:color="000000"/>
+                <w:right w:val="none" w:sz="0" w:space="0" w:color="000000"/>
+              </w:pBdr>
+              <w:spacing w:after="100" w:before="100" w:line="240"/>
+              <w:ind w:firstLine="0" w:left="100" w:right="100"/>
+            </w:pPr>
+            <w:r>
+              <w:rPr>
+                <w:rFonts w:ascii="Arial" w:hAnsi="Arial" w:eastAsia="Arial" w:cs="Arial"/>
+                <w:i w:val="false"/>
+                <w:b w:val="false"/>
+                <w:u w:val="none"/>
+                <w:sz w:val="22"/>
+                <w:szCs w:val="22"/>
+                <w:color w:val="000000"/>
+              </w:rPr>
+              <w:t xml:space="preserve">23,651 (100%)</w:t>
+            </w:r>
+          </w:p>
+        </w:tc>
+        <w:tc>
+          <w:tcPr>
+            <w:tcBorders>
+              <w:bottom w:val="none" w:sz="0" w:space="0" w:color="000000"/>
+              <w:top w:val="none" w:sz="0" w:space="0" w:color="000000"/>
+              <w:left w:val="none" w:sz="0" w:space="0" w:color="000000"/>
+              <w:right w:val="none" w:sz="0" w:space="0" w:color="000000"/>
+            </w:tcBorders>
+            <w:shd w:val="clear" w:color="auto" w:fill="FFFFFF"/>
+            <w:tcMar>
+              <w:top w:w="0" w:type="dxa"/>
+              <w:bottom w:w="0" w:type="dxa"/>
+              <w:left w:w="0" w:type="dxa"/>
+              <w:right w:w="0" w:type="dxa"/>
+            </w:tcMar>
+            <w:vAlign w:val="center"/>
+          </w:tcPr>
+          <w:p>
+            <w:pPr>
+              <w:pStyle w:val="Normal"/>
+              <w:jc w:val="center"/>
+              <w:pBdr>
+                <w:bottom w:val="none" w:sz="0" w:space="0" w:color="000000"/>
+                <w:top w:val="none" w:sz="0" w:space="0" w:color="000000"/>
+                <w:left w:val="none" w:sz="0" w:space="0" w:color="000000"/>
+                <w:right w:val="none" w:sz="0" w:space="0" w:color="000000"/>
+              </w:pBdr>
+              <w:spacing w:after="100" w:before="100" w:line="240"/>
+              <w:ind w:firstLine="0" w:left="100" w:right="100"/>
+            </w:pPr>
+            <w:r>
+              <w:rPr>
+                <w:rFonts w:ascii="Arial" w:hAnsi="Arial" w:eastAsia="Arial" w:cs="Arial"/>
+                <w:i w:val="false"/>
+                <w:b w:val="false"/>
+                <w:u w:val="none"/>
+                <w:sz w:val="22"/>
+                <w:szCs w:val="22"/>
+                <w:color w:val="000000"/>
+              </w:rPr>
+              <w:t xml:space="preserve">63,725 (100%)</w:t>
             </w:r>
           </w:p>
         </w:tc>
@@ -9830,95 +9830,95 @@
                 <w:szCs w:val="22"/>
                 <w:color w:val="000000"/>
               </w:rPr>
-              <w:t xml:space="preserve">159 (0.4%)</w:t>
-            </w:r>
-          </w:p>
-        </w:tc>
-        <w:tc>
-          <w:tcPr>
-            <w:tcBorders>
-              <w:bottom w:val="none" w:sz="0" w:space="0" w:color="000000"/>
-              <w:top w:val="none" w:sz="0" w:space="0" w:color="000000"/>
-              <w:left w:val="none" w:sz="0" w:space="0" w:color="000000"/>
-              <w:right w:val="none" w:sz="0" w:space="0" w:color="000000"/>
-            </w:tcBorders>
-            <w:shd w:val="clear" w:color="auto" w:fill="FFFFFF"/>
-            <w:tcMar>
-              <w:top w:w="0" w:type="dxa"/>
-              <w:bottom w:w="0" w:type="dxa"/>
-              <w:left w:w="0" w:type="dxa"/>
-              <w:right w:w="0" w:type="dxa"/>
-            </w:tcMar>
-            <w:vAlign w:val="center"/>
-          </w:tcPr>
-          <w:p>
-            <w:pPr>
-              <w:pStyle w:val="Normal"/>
-              <w:jc w:val="center"/>
-              <w:pBdr>
-                <w:bottom w:val="none" w:sz="0" w:space="0" w:color="000000"/>
-                <w:top w:val="none" w:sz="0" w:space="0" w:color="000000"/>
-                <w:left w:val="none" w:sz="0" w:space="0" w:color="000000"/>
-                <w:right w:val="none" w:sz="0" w:space="0" w:color="000000"/>
-              </w:pBdr>
-              <w:spacing w:after="100" w:before="100" w:line="240"/>
-              <w:ind w:firstLine="0" w:left="100" w:right="100"/>
-            </w:pPr>
-            <w:r>
-              <w:rPr>
-                <w:rFonts w:ascii="Arial" w:hAnsi="Arial" w:eastAsia="Arial" w:cs="Arial"/>
-                <w:i w:val="false"/>
-                <w:b w:val="false"/>
-                <w:u w:val="none"/>
-                <w:sz w:val="22"/>
-                <w:szCs w:val="22"/>
-                <w:color w:val="000000"/>
-              </w:rPr>
-              <w:t xml:space="preserve">347 (1.5%)</w:t>
-            </w:r>
-          </w:p>
-        </w:tc>
-        <w:tc>
-          <w:tcPr>
-            <w:tcBorders>
-              <w:bottom w:val="none" w:sz="0" w:space="0" w:color="000000"/>
-              <w:top w:val="none" w:sz="0" w:space="0" w:color="000000"/>
-              <w:left w:val="none" w:sz="0" w:space="0" w:color="000000"/>
-              <w:right w:val="none" w:sz="0" w:space="0" w:color="000000"/>
-            </w:tcBorders>
-            <w:shd w:val="clear" w:color="auto" w:fill="FFFFFF"/>
-            <w:tcMar>
-              <w:top w:w="0" w:type="dxa"/>
-              <w:bottom w:w="0" w:type="dxa"/>
-              <w:left w:w="0" w:type="dxa"/>
-              <w:right w:w="0" w:type="dxa"/>
-            </w:tcMar>
-            <w:vAlign w:val="center"/>
-          </w:tcPr>
-          <w:p>
-            <w:pPr>
-              <w:pStyle w:val="Normal"/>
-              <w:jc w:val="center"/>
-              <w:pBdr>
-                <w:bottom w:val="none" w:sz="0" w:space="0" w:color="000000"/>
-                <w:top w:val="none" w:sz="0" w:space="0" w:color="000000"/>
-                <w:left w:val="none" w:sz="0" w:space="0" w:color="000000"/>
-                <w:right w:val="none" w:sz="0" w:space="0" w:color="000000"/>
-              </w:pBdr>
-              <w:spacing w:after="100" w:before="100" w:line="240"/>
-              <w:ind w:firstLine="0" w:left="100" w:right="100"/>
-            </w:pPr>
-            <w:r>
-              <w:rPr>
-                <w:rFonts w:ascii="Arial" w:hAnsi="Arial" w:eastAsia="Arial" w:cs="Arial"/>
-                <w:i w:val="false"/>
-                <w:b w:val="false"/>
-                <w:u w:val="none"/>
-                <w:sz w:val="22"/>
-                <w:szCs w:val="22"/>
-                <w:color w:val="000000"/>
-              </w:rPr>
-              <w:t xml:space="preserve">506 (0.8%)</w:t>
+              <w:t xml:space="preserve">40,074 (100%)</w:t>
+            </w:r>
+          </w:p>
+        </w:tc>
+        <w:tc>
+          <w:tcPr>
+            <w:tcBorders>
+              <w:bottom w:val="none" w:sz="0" w:space="0" w:color="000000"/>
+              <w:top w:val="none" w:sz="0" w:space="0" w:color="000000"/>
+              <w:left w:val="none" w:sz="0" w:space="0" w:color="000000"/>
+              <w:right w:val="none" w:sz="0" w:space="0" w:color="000000"/>
+            </w:tcBorders>
+            <w:shd w:val="clear" w:color="auto" w:fill="FFFFFF"/>
+            <w:tcMar>
+              <w:top w:w="0" w:type="dxa"/>
+              <w:bottom w:w="0" w:type="dxa"/>
+              <w:left w:w="0" w:type="dxa"/>
+              <w:right w:w="0" w:type="dxa"/>
+            </w:tcMar>
+            <w:vAlign w:val="center"/>
+          </w:tcPr>
+          <w:p>
+            <w:pPr>
+              <w:pStyle w:val="Normal"/>
+              <w:jc w:val="center"/>
+              <w:pBdr>
+                <w:bottom w:val="none" w:sz="0" w:space="0" w:color="000000"/>
+                <w:top w:val="none" w:sz="0" w:space="0" w:color="000000"/>
+                <w:left w:val="none" w:sz="0" w:space="0" w:color="000000"/>
+                <w:right w:val="none" w:sz="0" w:space="0" w:color="000000"/>
+              </w:pBdr>
+              <w:spacing w:after="100" w:before="100" w:line="240"/>
+              <w:ind w:firstLine="0" w:left="100" w:right="100"/>
+            </w:pPr>
+            <w:r>
+              <w:rPr>
+                <w:rFonts w:ascii="Arial" w:hAnsi="Arial" w:eastAsia="Arial" w:cs="Arial"/>
+                <w:i w:val="false"/>
+                <w:b w:val="false"/>
+                <w:u w:val="none"/>
+                <w:sz w:val="22"/>
+                <w:szCs w:val="22"/>
+                <w:color w:val="000000"/>
+              </w:rPr>
+              <w:t xml:space="preserve">23,651 (100%)</w:t>
+            </w:r>
+          </w:p>
+        </w:tc>
+        <w:tc>
+          <w:tcPr>
+            <w:tcBorders>
+              <w:bottom w:val="none" w:sz="0" w:space="0" w:color="000000"/>
+              <w:top w:val="none" w:sz="0" w:space="0" w:color="000000"/>
+              <w:left w:val="none" w:sz="0" w:space="0" w:color="000000"/>
+              <w:right w:val="none" w:sz="0" w:space="0" w:color="000000"/>
+            </w:tcBorders>
+            <w:shd w:val="clear" w:color="auto" w:fill="FFFFFF"/>
+            <w:tcMar>
+              <w:top w:w="0" w:type="dxa"/>
+              <w:bottom w:w="0" w:type="dxa"/>
+              <w:left w:w="0" w:type="dxa"/>
+              <w:right w:w="0" w:type="dxa"/>
+            </w:tcMar>
+            <w:vAlign w:val="center"/>
+          </w:tcPr>
+          <w:p>
+            <w:pPr>
+              <w:pStyle w:val="Normal"/>
+              <w:jc w:val="center"/>
+              <w:pBdr>
+                <w:bottom w:val="none" w:sz="0" w:space="0" w:color="000000"/>
+                <w:top w:val="none" w:sz="0" w:space="0" w:color="000000"/>
+                <w:left w:val="none" w:sz="0" w:space="0" w:color="000000"/>
+                <w:right w:val="none" w:sz="0" w:space="0" w:color="000000"/>
+              </w:pBdr>
+              <w:spacing w:after="100" w:before="100" w:line="240"/>
+              <w:ind w:firstLine="0" w:left="100" w:right="100"/>
+            </w:pPr>
+            <w:r>
+              <w:rPr>
+                <w:rFonts w:ascii="Arial" w:hAnsi="Arial" w:eastAsia="Arial" w:cs="Arial"/>
+                <w:i w:val="false"/>
+                <w:b w:val="false"/>
+                <w:u w:val="none"/>
+                <w:sz w:val="22"/>
+                <w:szCs w:val="22"/>
+                <w:color w:val="000000"/>
+              </w:rPr>
+              <w:t xml:space="preserve">63,725 (100%)</w:t>
             </w:r>
           </w:p>
         </w:tc>
@@ -10194,95 +10194,95 @@
                 <w:szCs w:val="22"/>
                 <w:color w:val="000000"/>
               </w:rPr>
-              <w:t xml:space="preserve">577 (1.4%)</w:t>
-            </w:r>
-          </w:p>
-        </w:tc>
-        <w:tc>
-          <w:tcPr>
-            <w:tcBorders>
-              <w:bottom w:val="none" w:sz="0" w:space="0" w:color="000000"/>
-              <w:top w:val="none" w:sz="0" w:space="0" w:color="000000"/>
-              <w:left w:val="none" w:sz="0" w:space="0" w:color="000000"/>
-              <w:right w:val="none" w:sz="0" w:space="0" w:color="000000"/>
-            </w:tcBorders>
-            <w:shd w:val="clear" w:color="auto" w:fill="FFFFFF"/>
-            <w:tcMar>
-              <w:top w:w="0" w:type="dxa"/>
-              <w:bottom w:w="0" w:type="dxa"/>
-              <w:left w:w="0" w:type="dxa"/>
-              <w:right w:w="0" w:type="dxa"/>
-            </w:tcMar>
-            <w:vAlign w:val="center"/>
-          </w:tcPr>
-          <w:p>
-            <w:pPr>
-              <w:pStyle w:val="Normal"/>
-              <w:jc w:val="center"/>
-              <w:pBdr>
-                <w:bottom w:val="none" w:sz="0" w:space="0" w:color="000000"/>
-                <w:top w:val="none" w:sz="0" w:space="0" w:color="000000"/>
-                <w:left w:val="none" w:sz="0" w:space="0" w:color="000000"/>
-                <w:right w:val="none" w:sz="0" w:space="0" w:color="000000"/>
-              </w:pBdr>
-              <w:spacing w:after="100" w:before="100" w:line="240"/>
-              <w:ind w:firstLine="0" w:left="100" w:right="100"/>
-            </w:pPr>
-            <w:r>
-              <w:rPr>
-                <w:rFonts w:ascii="Arial" w:hAnsi="Arial" w:eastAsia="Arial" w:cs="Arial"/>
-                <w:i w:val="false"/>
-                <w:b w:val="false"/>
-                <w:u w:val="none"/>
-                <w:sz w:val="22"/>
-                <w:szCs w:val="22"/>
-                <w:color w:val="000000"/>
-              </w:rPr>
-              <w:t xml:space="preserve">732 (3.1%)</w:t>
-            </w:r>
-          </w:p>
-        </w:tc>
-        <w:tc>
-          <w:tcPr>
-            <w:tcBorders>
-              <w:bottom w:val="none" w:sz="0" w:space="0" w:color="000000"/>
-              <w:top w:val="none" w:sz="0" w:space="0" w:color="000000"/>
-              <w:left w:val="none" w:sz="0" w:space="0" w:color="000000"/>
-              <w:right w:val="none" w:sz="0" w:space="0" w:color="000000"/>
-            </w:tcBorders>
-            <w:shd w:val="clear" w:color="auto" w:fill="FFFFFF"/>
-            <w:tcMar>
-              <w:top w:w="0" w:type="dxa"/>
-              <w:bottom w:w="0" w:type="dxa"/>
-              <w:left w:w="0" w:type="dxa"/>
-              <w:right w:w="0" w:type="dxa"/>
-            </w:tcMar>
-            <w:vAlign w:val="center"/>
-          </w:tcPr>
-          <w:p>
-            <w:pPr>
-              <w:pStyle w:val="Normal"/>
-              <w:jc w:val="center"/>
-              <w:pBdr>
-                <w:bottom w:val="none" w:sz="0" w:space="0" w:color="000000"/>
-                <w:top w:val="none" w:sz="0" w:space="0" w:color="000000"/>
-                <w:left w:val="none" w:sz="0" w:space="0" w:color="000000"/>
-                <w:right w:val="none" w:sz="0" w:space="0" w:color="000000"/>
-              </w:pBdr>
-              <w:spacing w:after="100" w:before="100" w:line="240"/>
-              <w:ind w:firstLine="0" w:left="100" w:right="100"/>
-            </w:pPr>
-            <w:r>
-              <w:rPr>
-                <w:rFonts w:ascii="Arial" w:hAnsi="Arial" w:eastAsia="Arial" w:cs="Arial"/>
-                <w:i w:val="false"/>
-                <w:b w:val="false"/>
-                <w:u w:val="none"/>
-                <w:sz w:val="22"/>
-                <w:szCs w:val="22"/>
-                <w:color w:val="000000"/>
-              </w:rPr>
-              <w:t xml:space="preserve">1,309 (2.1%)</w:t>
+              <w:t xml:space="preserve">40,074 (100%)</w:t>
+            </w:r>
+          </w:p>
+        </w:tc>
+        <w:tc>
+          <w:tcPr>
+            <w:tcBorders>
+              <w:bottom w:val="none" w:sz="0" w:space="0" w:color="000000"/>
+              <w:top w:val="none" w:sz="0" w:space="0" w:color="000000"/>
+              <w:left w:val="none" w:sz="0" w:space="0" w:color="000000"/>
+              <w:right w:val="none" w:sz="0" w:space="0" w:color="000000"/>
+            </w:tcBorders>
+            <w:shd w:val="clear" w:color="auto" w:fill="FFFFFF"/>
+            <w:tcMar>
+              <w:top w:w="0" w:type="dxa"/>
+              <w:bottom w:w="0" w:type="dxa"/>
+              <w:left w:w="0" w:type="dxa"/>
+              <w:right w:w="0" w:type="dxa"/>
+            </w:tcMar>
+            <w:vAlign w:val="center"/>
+          </w:tcPr>
+          <w:p>
+            <w:pPr>
+              <w:pStyle w:val="Normal"/>
+              <w:jc w:val="center"/>
+              <w:pBdr>
+                <w:bottom w:val="none" w:sz="0" w:space="0" w:color="000000"/>
+                <w:top w:val="none" w:sz="0" w:space="0" w:color="000000"/>
+                <w:left w:val="none" w:sz="0" w:space="0" w:color="000000"/>
+                <w:right w:val="none" w:sz="0" w:space="0" w:color="000000"/>
+              </w:pBdr>
+              <w:spacing w:after="100" w:before="100" w:line="240"/>
+              <w:ind w:firstLine="0" w:left="100" w:right="100"/>
+            </w:pPr>
+            <w:r>
+              <w:rPr>
+                <w:rFonts w:ascii="Arial" w:hAnsi="Arial" w:eastAsia="Arial" w:cs="Arial"/>
+                <w:i w:val="false"/>
+                <w:b w:val="false"/>
+                <w:u w:val="none"/>
+                <w:sz w:val="22"/>
+                <w:szCs w:val="22"/>
+                <w:color w:val="000000"/>
+              </w:rPr>
+              <w:t xml:space="preserve">23,651 (100%)</w:t>
+            </w:r>
+          </w:p>
+        </w:tc>
+        <w:tc>
+          <w:tcPr>
+            <w:tcBorders>
+              <w:bottom w:val="none" w:sz="0" w:space="0" w:color="000000"/>
+              <w:top w:val="none" w:sz="0" w:space="0" w:color="000000"/>
+              <w:left w:val="none" w:sz="0" w:space="0" w:color="000000"/>
+              <w:right w:val="none" w:sz="0" w:space="0" w:color="000000"/>
+            </w:tcBorders>
+            <w:shd w:val="clear" w:color="auto" w:fill="FFFFFF"/>
+            <w:tcMar>
+              <w:top w:w="0" w:type="dxa"/>
+              <w:bottom w:w="0" w:type="dxa"/>
+              <w:left w:w="0" w:type="dxa"/>
+              <w:right w:w="0" w:type="dxa"/>
+            </w:tcMar>
+            <w:vAlign w:val="center"/>
+          </w:tcPr>
+          <w:p>
+            <w:pPr>
+              <w:pStyle w:val="Normal"/>
+              <w:jc w:val="center"/>
+              <w:pBdr>
+                <w:bottom w:val="none" w:sz="0" w:space="0" w:color="000000"/>
+                <w:top w:val="none" w:sz="0" w:space="0" w:color="000000"/>
+                <w:left w:val="none" w:sz="0" w:space="0" w:color="000000"/>
+                <w:right w:val="none" w:sz="0" w:space="0" w:color="000000"/>
+              </w:pBdr>
+              <w:spacing w:after="100" w:before="100" w:line="240"/>
+              <w:ind w:firstLine="0" w:left="100" w:right="100"/>
+            </w:pPr>
+            <w:r>
+              <w:rPr>
+                <w:rFonts w:ascii="Arial" w:hAnsi="Arial" w:eastAsia="Arial" w:cs="Arial"/>
+                <w:i w:val="false"/>
+                <w:b w:val="false"/>
+                <w:u w:val="none"/>
+                <w:sz w:val="22"/>
+                <w:szCs w:val="22"/>
+                <w:color w:val="000000"/>
+              </w:rPr>
+              <w:t xml:space="preserve">63,725 (100%)</w:t>
             </w:r>
           </w:p>
         </w:tc>
@@ -10558,95 +10558,95 @@
                 <w:szCs w:val="22"/>
                 <w:color w:val="000000"/>
               </w:rPr>
-              <w:t xml:space="preserve">260 (0.6%)</w:t>
-            </w:r>
-          </w:p>
-        </w:tc>
-        <w:tc>
-          <w:tcPr>
-            <w:tcBorders>
-              <w:bottom w:val="none" w:sz="0" w:space="0" w:color="000000"/>
-              <w:top w:val="none" w:sz="0" w:space="0" w:color="000000"/>
-              <w:left w:val="none" w:sz="0" w:space="0" w:color="000000"/>
-              <w:right w:val="none" w:sz="0" w:space="0" w:color="000000"/>
-            </w:tcBorders>
-            <w:shd w:val="clear" w:color="auto" w:fill="FFFFFF"/>
-            <w:tcMar>
-              <w:top w:w="0" w:type="dxa"/>
-              <w:bottom w:w="0" w:type="dxa"/>
-              <w:left w:w="0" w:type="dxa"/>
-              <w:right w:w="0" w:type="dxa"/>
-            </w:tcMar>
-            <w:vAlign w:val="center"/>
-          </w:tcPr>
-          <w:p>
-            <w:pPr>
-              <w:pStyle w:val="Normal"/>
-              <w:jc w:val="center"/>
-              <w:pBdr>
-                <w:bottom w:val="none" w:sz="0" w:space="0" w:color="000000"/>
-                <w:top w:val="none" w:sz="0" w:space="0" w:color="000000"/>
-                <w:left w:val="none" w:sz="0" w:space="0" w:color="000000"/>
-                <w:right w:val="none" w:sz="0" w:space="0" w:color="000000"/>
-              </w:pBdr>
-              <w:spacing w:after="100" w:before="100" w:line="240"/>
-              <w:ind w:firstLine="0" w:left="100" w:right="100"/>
-            </w:pPr>
-            <w:r>
-              <w:rPr>
-                <w:rFonts w:ascii="Arial" w:hAnsi="Arial" w:eastAsia="Arial" w:cs="Arial"/>
-                <w:i w:val="false"/>
-                <w:b w:val="false"/>
-                <w:u w:val="none"/>
-                <w:sz w:val="22"/>
-                <w:szCs w:val="22"/>
-                <w:color w:val="000000"/>
-              </w:rPr>
-              <w:t xml:space="preserve">398 (1.7%)</w:t>
-            </w:r>
-          </w:p>
-        </w:tc>
-        <w:tc>
-          <w:tcPr>
-            <w:tcBorders>
-              <w:bottom w:val="none" w:sz="0" w:space="0" w:color="000000"/>
-              <w:top w:val="none" w:sz="0" w:space="0" w:color="000000"/>
-              <w:left w:val="none" w:sz="0" w:space="0" w:color="000000"/>
-              <w:right w:val="none" w:sz="0" w:space="0" w:color="000000"/>
-            </w:tcBorders>
-            <w:shd w:val="clear" w:color="auto" w:fill="FFFFFF"/>
-            <w:tcMar>
-              <w:top w:w="0" w:type="dxa"/>
-              <w:bottom w:w="0" w:type="dxa"/>
-              <w:left w:w="0" w:type="dxa"/>
-              <w:right w:w="0" w:type="dxa"/>
-            </w:tcMar>
-            <w:vAlign w:val="center"/>
-          </w:tcPr>
-          <w:p>
-            <w:pPr>
-              <w:pStyle w:val="Normal"/>
-              <w:jc w:val="center"/>
-              <w:pBdr>
-                <w:bottom w:val="none" w:sz="0" w:space="0" w:color="000000"/>
-                <w:top w:val="none" w:sz="0" w:space="0" w:color="000000"/>
-                <w:left w:val="none" w:sz="0" w:space="0" w:color="000000"/>
-                <w:right w:val="none" w:sz="0" w:space="0" w:color="000000"/>
-              </w:pBdr>
-              <w:spacing w:after="100" w:before="100" w:line="240"/>
-              <w:ind w:firstLine="0" w:left="100" w:right="100"/>
-            </w:pPr>
-            <w:r>
-              <w:rPr>
-                <w:rFonts w:ascii="Arial" w:hAnsi="Arial" w:eastAsia="Arial" w:cs="Arial"/>
-                <w:i w:val="false"/>
-                <w:b w:val="false"/>
-                <w:u w:val="none"/>
-                <w:sz w:val="22"/>
-                <w:szCs w:val="22"/>
-                <w:color w:val="000000"/>
-              </w:rPr>
-              <w:t xml:space="preserve">658 (1.0%)</w:t>
+              <w:t xml:space="preserve">40,074 (100%)</w:t>
+            </w:r>
+          </w:p>
+        </w:tc>
+        <w:tc>
+          <w:tcPr>
+            <w:tcBorders>
+              <w:bottom w:val="none" w:sz="0" w:space="0" w:color="000000"/>
+              <w:top w:val="none" w:sz="0" w:space="0" w:color="000000"/>
+              <w:left w:val="none" w:sz="0" w:space="0" w:color="000000"/>
+              <w:right w:val="none" w:sz="0" w:space="0" w:color="000000"/>
+            </w:tcBorders>
+            <w:shd w:val="clear" w:color="auto" w:fill="FFFFFF"/>
+            <w:tcMar>
+              <w:top w:w="0" w:type="dxa"/>
+              <w:bottom w:w="0" w:type="dxa"/>
+              <w:left w:w="0" w:type="dxa"/>
+              <w:right w:w="0" w:type="dxa"/>
+            </w:tcMar>
+            <w:vAlign w:val="center"/>
+          </w:tcPr>
+          <w:p>
+            <w:pPr>
+              <w:pStyle w:val="Normal"/>
+              <w:jc w:val="center"/>
+              <w:pBdr>
+                <w:bottom w:val="none" w:sz="0" w:space="0" w:color="000000"/>
+                <w:top w:val="none" w:sz="0" w:space="0" w:color="000000"/>
+                <w:left w:val="none" w:sz="0" w:space="0" w:color="000000"/>
+                <w:right w:val="none" w:sz="0" w:space="0" w:color="000000"/>
+              </w:pBdr>
+              <w:spacing w:after="100" w:before="100" w:line="240"/>
+              <w:ind w:firstLine="0" w:left="100" w:right="100"/>
+            </w:pPr>
+            <w:r>
+              <w:rPr>
+                <w:rFonts w:ascii="Arial" w:hAnsi="Arial" w:eastAsia="Arial" w:cs="Arial"/>
+                <w:i w:val="false"/>
+                <w:b w:val="false"/>
+                <w:u w:val="none"/>
+                <w:sz w:val="22"/>
+                <w:szCs w:val="22"/>
+                <w:color w:val="000000"/>
+              </w:rPr>
+              <w:t xml:space="preserve">23,651 (100%)</w:t>
+            </w:r>
+          </w:p>
+        </w:tc>
+        <w:tc>
+          <w:tcPr>
+            <w:tcBorders>
+              <w:bottom w:val="none" w:sz="0" w:space="0" w:color="000000"/>
+              <w:top w:val="none" w:sz="0" w:space="0" w:color="000000"/>
+              <w:left w:val="none" w:sz="0" w:space="0" w:color="000000"/>
+              <w:right w:val="none" w:sz="0" w:space="0" w:color="000000"/>
+            </w:tcBorders>
+            <w:shd w:val="clear" w:color="auto" w:fill="FFFFFF"/>
+            <w:tcMar>
+              <w:top w:w="0" w:type="dxa"/>
+              <w:bottom w:w="0" w:type="dxa"/>
+              <w:left w:w="0" w:type="dxa"/>
+              <w:right w:w="0" w:type="dxa"/>
+            </w:tcMar>
+            <w:vAlign w:val="center"/>
+          </w:tcPr>
+          <w:p>
+            <w:pPr>
+              <w:pStyle w:val="Normal"/>
+              <w:jc w:val="center"/>
+              <w:pBdr>
+                <w:bottom w:val="none" w:sz="0" w:space="0" w:color="000000"/>
+                <w:top w:val="none" w:sz="0" w:space="0" w:color="000000"/>
+                <w:left w:val="none" w:sz="0" w:space="0" w:color="000000"/>
+                <w:right w:val="none" w:sz="0" w:space="0" w:color="000000"/>
+              </w:pBdr>
+              <w:spacing w:after="100" w:before="100" w:line="240"/>
+              <w:ind w:firstLine="0" w:left="100" w:right="100"/>
+            </w:pPr>
+            <w:r>
+              <w:rPr>
+                <w:rFonts w:ascii="Arial" w:hAnsi="Arial" w:eastAsia="Arial" w:cs="Arial"/>
+                <w:i w:val="false"/>
+                <w:b w:val="false"/>
+                <w:u w:val="none"/>
+                <w:sz w:val="22"/>
+                <w:szCs w:val="22"/>
+                <w:color w:val="000000"/>
+              </w:rPr>
+              <w:t xml:space="preserve">63,725 (100%)</w:t>
             </w:r>
           </w:p>
         </w:tc>
@@ -10922,95 +10922,95 @@
                 <w:szCs w:val="22"/>
                 <w:color w:val="000000"/>
               </w:rPr>
-              <w:t xml:space="preserve">31 (0.1%)</w:t>
-            </w:r>
-          </w:p>
-        </w:tc>
-        <w:tc>
-          <w:tcPr>
-            <w:tcBorders>
-              <w:bottom w:val="none" w:sz="0" w:space="0" w:color="000000"/>
-              <w:top w:val="none" w:sz="0" w:space="0" w:color="000000"/>
-              <w:left w:val="none" w:sz="0" w:space="0" w:color="000000"/>
-              <w:right w:val="none" w:sz="0" w:space="0" w:color="000000"/>
-            </w:tcBorders>
-            <w:shd w:val="clear" w:color="auto" w:fill="FFFFFF"/>
-            <w:tcMar>
-              <w:top w:w="0" w:type="dxa"/>
-              <w:bottom w:w="0" w:type="dxa"/>
-              <w:left w:w="0" w:type="dxa"/>
-              <w:right w:w="0" w:type="dxa"/>
-            </w:tcMar>
-            <w:vAlign w:val="center"/>
-          </w:tcPr>
-          <w:p>
-            <w:pPr>
-              <w:pStyle w:val="Normal"/>
-              <w:jc w:val="center"/>
-              <w:pBdr>
-                <w:bottom w:val="none" w:sz="0" w:space="0" w:color="000000"/>
-                <w:top w:val="none" w:sz="0" w:space="0" w:color="000000"/>
-                <w:left w:val="none" w:sz="0" w:space="0" w:color="000000"/>
-                <w:right w:val="none" w:sz="0" w:space="0" w:color="000000"/>
-              </w:pBdr>
-              <w:spacing w:after="100" w:before="100" w:line="240"/>
-              <w:ind w:firstLine="0" w:left="100" w:right="100"/>
-            </w:pPr>
-            <w:r>
-              <w:rPr>
-                <w:rFonts w:ascii="Arial" w:hAnsi="Arial" w:eastAsia="Arial" w:cs="Arial"/>
-                <w:i w:val="false"/>
-                <w:b w:val="false"/>
-                <w:u w:val="none"/>
-                <w:sz w:val="22"/>
-                <w:szCs w:val="22"/>
-                <w:color w:val="000000"/>
-              </w:rPr>
-              <w:t xml:space="preserve">64 (0.3%)</w:t>
-            </w:r>
-          </w:p>
-        </w:tc>
-        <w:tc>
-          <w:tcPr>
-            <w:tcBorders>
-              <w:bottom w:val="none" w:sz="0" w:space="0" w:color="000000"/>
-              <w:top w:val="none" w:sz="0" w:space="0" w:color="000000"/>
-              <w:left w:val="none" w:sz="0" w:space="0" w:color="000000"/>
-              <w:right w:val="none" w:sz="0" w:space="0" w:color="000000"/>
-            </w:tcBorders>
-            <w:shd w:val="clear" w:color="auto" w:fill="FFFFFF"/>
-            <w:tcMar>
-              <w:top w:w="0" w:type="dxa"/>
-              <w:bottom w:w="0" w:type="dxa"/>
-              <w:left w:w="0" w:type="dxa"/>
-              <w:right w:w="0" w:type="dxa"/>
-            </w:tcMar>
-            <w:vAlign w:val="center"/>
-          </w:tcPr>
-          <w:p>
-            <w:pPr>
-              <w:pStyle w:val="Normal"/>
-              <w:jc w:val="center"/>
-              <w:pBdr>
-                <w:bottom w:val="none" w:sz="0" w:space="0" w:color="000000"/>
-                <w:top w:val="none" w:sz="0" w:space="0" w:color="000000"/>
-                <w:left w:val="none" w:sz="0" w:space="0" w:color="000000"/>
-                <w:right w:val="none" w:sz="0" w:space="0" w:color="000000"/>
-              </w:pBdr>
-              <w:spacing w:after="100" w:before="100" w:line="240"/>
-              <w:ind w:firstLine="0" w:left="100" w:right="100"/>
-            </w:pPr>
-            <w:r>
-              <w:rPr>
-                <w:rFonts w:ascii="Arial" w:hAnsi="Arial" w:eastAsia="Arial" w:cs="Arial"/>
-                <w:i w:val="false"/>
-                <w:b w:val="false"/>
-                <w:u w:val="none"/>
-                <w:sz w:val="22"/>
-                <w:szCs w:val="22"/>
-                <w:color w:val="000000"/>
-              </w:rPr>
-              <w:t xml:space="preserve">95 (0.1%)</w:t>
+              <w:t xml:space="preserve">40,074 (100%)</w:t>
+            </w:r>
+          </w:p>
+        </w:tc>
+        <w:tc>
+          <w:tcPr>
+            <w:tcBorders>
+              <w:bottom w:val="none" w:sz="0" w:space="0" w:color="000000"/>
+              <w:top w:val="none" w:sz="0" w:space="0" w:color="000000"/>
+              <w:left w:val="none" w:sz="0" w:space="0" w:color="000000"/>
+              <w:right w:val="none" w:sz="0" w:space="0" w:color="000000"/>
+            </w:tcBorders>
+            <w:shd w:val="clear" w:color="auto" w:fill="FFFFFF"/>
+            <w:tcMar>
+              <w:top w:w="0" w:type="dxa"/>
+              <w:bottom w:w="0" w:type="dxa"/>
+              <w:left w:w="0" w:type="dxa"/>
+              <w:right w:w="0" w:type="dxa"/>
+            </w:tcMar>
+            <w:vAlign w:val="center"/>
+          </w:tcPr>
+          <w:p>
+            <w:pPr>
+              <w:pStyle w:val="Normal"/>
+              <w:jc w:val="center"/>
+              <w:pBdr>
+                <w:bottom w:val="none" w:sz="0" w:space="0" w:color="000000"/>
+                <w:top w:val="none" w:sz="0" w:space="0" w:color="000000"/>
+                <w:left w:val="none" w:sz="0" w:space="0" w:color="000000"/>
+                <w:right w:val="none" w:sz="0" w:space="0" w:color="000000"/>
+              </w:pBdr>
+              <w:spacing w:after="100" w:before="100" w:line="240"/>
+              <w:ind w:firstLine="0" w:left="100" w:right="100"/>
+            </w:pPr>
+            <w:r>
+              <w:rPr>
+                <w:rFonts w:ascii="Arial" w:hAnsi="Arial" w:eastAsia="Arial" w:cs="Arial"/>
+                <w:i w:val="false"/>
+                <w:b w:val="false"/>
+                <w:u w:val="none"/>
+                <w:sz w:val="22"/>
+                <w:szCs w:val="22"/>
+                <w:color w:val="000000"/>
+              </w:rPr>
+              <w:t xml:space="preserve">23,651 (100%)</w:t>
+            </w:r>
+          </w:p>
+        </w:tc>
+        <w:tc>
+          <w:tcPr>
+            <w:tcBorders>
+              <w:bottom w:val="none" w:sz="0" w:space="0" w:color="000000"/>
+              <w:top w:val="none" w:sz="0" w:space="0" w:color="000000"/>
+              <w:left w:val="none" w:sz="0" w:space="0" w:color="000000"/>
+              <w:right w:val="none" w:sz="0" w:space="0" w:color="000000"/>
+            </w:tcBorders>
+            <w:shd w:val="clear" w:color="auto" w:fill="FFFFFF"/>
+            <w:tcMar>
+              <w:top w:w="0" w:type="dxa"/>
+              <w:bottom w:w="0" w:type="dxa"/>
+              <w:left w:w="0" w:type="dxa"/>
+              <w:right w:w="0" w:type="dxa"/>
+            </w:tcMar>
+            <w:vAlign w:val="center"/>
+          </w:tcPr>
+          <w:p>
+            <w:pPr>
+              <w:pStyle w:val="Normal"/>
+              <w:jc w:val="center"/>
+              <w:pBdr>
+                <w:bottom w:val="none" w:sz="0" w:space="0" w:color="000000"/>
+                <w:top w:val="none" w:sz="0" w:space="0" w:color="000000"/>
+                <w:left w:val="none" w:sz="0" w:space="0" w:color="000000"/>
+                <w:right w:val="none" w:sz="0" w:space="0" w:color="000000"/>
+              </w:pBdr>
+              <w:spacing w:after="100" w:before="100" w:line="240"/>
+              <w:ind w:firstLine="0" w:left="100" w:right="100"/>
+            </w:pPr>
+            <w:r>
+              <w:rPr>
+                <w:rFonts w:ascii="Arial" w:hAnsi="Arial" w:eastAsia="Arial" w:cs="Arial"/>
+                <w:i w:val="false"/>
+                <w:b w:val="false"/>
+                <w:u w:val="none"/>
+                <w:sz w:val="22"/>
+                <w:szCs w:val="22"/>
+                <w:color w:val="000000"/>
+              </w:rPr>
+              <w:t xml:space="preserve">63,725 (100%)</w:t>
             </w:r>
           </w:p>
         </w:tc>
@@ -11286,95 +11286,95 @@
                 <w:szCs w:val="22"/>
                 <w:color w:val="000000"/>
               </w:rPr>
-              <w:t xml:space="preserve">86 (0.2%)</w:t>
-            </w:r>
-          </w:p>
-        </w:tc>
-        <w:tc>
-          <w:tcPr>
-            <w:tcBorders>
-              <w:bottom w:val="none" w:sz="0" w:space="0" w:color="000000"/>
-              <w:top w:val="none" w:sz="0" w:space="0" w:color="000000"/>
-              <w:left w:val="none" w:sz="0" w:space="0" w:color="000000"/>
-              <w:right w:val="none" w:sz="0" w:space="0" w:color="000000"/>
-            </w:tcBorders>
-            <w:shd w:val="clear" w:color="auto" w:fill="FFFFFF"/>
-            <w:tcMar>
-              <w:top w:w="0" w:type="dxa"/>
-              <w:bottom w:w="0" w:type="dxa"/>
-              <w:left w:w="0" w:type="dxa"/>
-              <w:right w:w="0" w:type="dxa"/>
-            </w:tcMar>
-            <w:vAlign w:val="center"/>
-          </w:tcPr>
-          <w:p>
-            <w:pPr>
-              <w:pStyle w:val="Normal"/>
-              <w:jc w:val="center"/>
-              <w:pBdr>
-                <w:bottom w:val="none" w:sz="0" w:space="0" w:color="000000"/>
-                <w:top w:val="none" w:sz="0" w:space="0" w:color="000000"/>
-                <w:left w:val="none" w:sz="0" w:space="0" w:color="000000"/>
-                <w:right w:val="none" w:sz="0" w:space="0" w:color="000000"/>
-              </w:pBdr>
-              <w:spacing w:after="100" w:before="100" w:line="240"/>
-              <w:ind w:firstLine="0" w:left="100" w:right="100"/>
-            </w:pPr>
-            <w:r>
-              <w:rPr>
-                <w:rFonts w:ascii="Arial" w:hAnsi="Arial" w:eastAsia="Arial" w:cs="Arial"/>
-                <w:i w:val="false"/>
-                <w:b w:val="false"/>
-                <w:u w:val="none"/>
-                <w:sz w:val="22"/>
-                <w:szCs w:val="22"/>
-                <w:color w:val="000000"/>
-              </w:rPr>
-              <w:t xml:space="preserve">180 (0.8%)</w:t>
-            </w:r>
-          </w:p>
-        </w:tc>
-        <w:tc>
-          <w:tcPr>
-            <w:tcBorders>
-              <w:bottom w:val="none" w:sz="0" w:space="0" w:color="000000"/>
-              <w:top w:val="none" w:sz="0" w:space="0" w:color="000000"/>
-              <w:left w:val="none" w:sz="0" w:space="0" w:color="000000"/>
-              <w:right w:val="none" w:sz="0" w:space="0" w:color="000000"/>
-            </w:tcBorders>
-            <w:shd w:val="clear" w:color="auto" w:fill="FFFFFF"/>
-            <w:tcMar>
-              <w:top w:w="0" w:type="dxa"/>
-              <w:bottom w:w="0" w:type="dxa"/>
-              <w:left w:w="0" w:type="dxa"/>
-              <w:right w:w="0" w:type="dxa"/>
-            </w:tcMar>
-            <w:vAlign w:val="center"/>
-          </w:tcPr>
-          <w:p>
-            <w:pPr>
-              <w:pStyle w:val="Normal"/>
-              <w:jc w:val="center"/>
-              <w:pBdr>
-                <w:bottom w:val="none" w:sz="0" w:space="0" w:color="000000"/>
-                <w:top w:val="none" w:sz="0" w:space="0" w:color="000000"/>
-                <w:left w:val="none" w:sz="0" w:space="0" w:color="000000"/>
-                <w:right w:val="none" w:sz="0" w:space="0" w:color="000000"/>
-              </w:pBdr>
-              <w:spacing w:after="100" w:before="100" w:line="240"/>
-              <w:ind w:firstLine="0" w:left="100" w:right="100"/>
-            </w:pPr>
-            <w:r>
-              <w:rPr>
-                <w:rFonts w:ascii="Arial" w:hAnsi="Arial" w:eastAsia="Arial" w:cs="Arial"/>
-                <w:i w:val="false"/>
-                <w:b w:val="false"/>
-                <w:u w:val="none"/>
-                <w:sz w:val="22"/>
-                <w:szCs w:val="22"/>
-                <w:color w:val="000000"/>
-              </w:rPr>
-              <w:t xml:space="preserve">266 (0.4%)</w:t>
+              <w:t xml:space="preserve">40,074 (100%)</w:t>
+            </w:r>
+          </w:p>
+        </w:tc>
+        <w:tc>
+          <w:tcPr>
+            <w:tcBorders>
+              <w:bottom w:val="none" w:sz="0" w:space="0" w:color="000000"/>
+              <w:top w:val="none" w:sz="0" w:space="0" w:color="000000"/>
+              <w:left w:val="none" w:sz="0" w:space="0" w:color="000000"/>
+              <w:right w:val="none" w:sz="0" w:space="0" w:color="000000"/>
+            </w:tcBorders>
+            <w:shd w:val="clear" w:color="auto" w:fill="FFFFFF"/>
+            <w:tcMar>
+              <w:top w:w="0" w:type="dxa"/>
+              <w:bottom w:w="0" w:type="dxa"/>
+              <w:left w:w="0" w:type="dxa"/>
+              <w:right w:w="0" w:type="dxa"/>
+            </w:tcMar>
+            <w:vAlign w:val="center"/>
+          </w:tcPr>
+          <w:p>
+            <w:pPr>
+              <w:pStyle w:val="Normal"/>
+              <w:jc w:val="center"/>
+              <w:pBdr>
+                <w:bottom w:val="none" w:sz="0" w:space="0" w:color="000000"/>
+                <w:top w:val="none" w:sz="0" w:space="0" w:color="000000"/>
+                <w:left w:val="none" w:sz="0" w:space="0" w:color="000000"/>
+                <w:right w:val="none" w:sz="0" w:space="0" w:color="000000"/>
+              </w:pBdr>
+              <w:spacing w:after="100" w:before="100" w:line="240"/>
+              <w:ind w:firstLine="0" w:left="100" w:right="100"/>
+            </w:pPr>
+            <w:r>
+              <w:rPr>
+                <w:rFonts w:ascii="Arial" w:hAnsi="Arial" w:eastAsia="Arial" w:cs="Arial"/>
+                <w:i w:val="false"/>
+                <w:b w:val="false"/>
+                <w:u w:val="none"/>
+                <w:sz w:val="22"/>
+                <w:szCs w:val="22"/>
+                <w:color w:val="000000"/>
+              </w:rPr>
+              <w:t xml:space="preserve">23,651 (100%)</w:t>
+            </w:r>
+          </w:p>
+        </w:tc>
+        <w:tc>
+          <w:tcPr>
+            <w:tcBorders>
+              <w:bottom w:val="none" w:sz="0" w:space="0" w:color="000000"/>
+              <w:top w:val="none" w:sz="0" w:space="0" w:color="000000"/>
+              <w:left w:val="none" w:sz="0" w:space="0" w:color="000000"/>
+              <w:right w:val="none" w:sz="0" w:space="0" w:color="000000"/>
+            </w:tcBorders>
+            <w:shd w:val="clear" w:color="auto" w:fill="FFFFFF"/>
+            <w:tcMar>
+              <w:top w:w="0" w:type="dxa"/>
+              <w:bottom w:w="0" w:type="dxa"/>
+              <w:left w:w="0" w:type="dxa"/>
+              <w:right w:w="0" w:type="dxa"/>
+            </w:tcMar>
+            <w:vAlign w:val="center"/>
+          </w:tcPr>
+          <w:p>
+            <w:pPr>
+              <w:pStyle w:val="Normal"/>
+              <w:jc w:val="center"/>
+              <w:pBdr>
+                <w:bottom w:val="none" w:sz="0" w:space="0" w:color="000000"/>
+                <w:top w:val="none" w:sz="0" w:space="0" w:color="000000"/>
+                <w:left w:val="none" w:sz="0" w:space="0" w:color="000000"/>
+                <w:right w:val="none" w:sz="0" w:space="0" w:color="000000"/>
+              </w:pBdr>
+              <w:spacing w:after="100" w:before="100" w:line="240"/>
+              <w:ind w:firstLine="0" w:left="100" w:right="100"/>
+            </w:pPr>
+            <w:r>
+              <w:rPr>
+                <w:rFonts w:ascii="Arial" w:hAnsi="Arial" w:eastAsia="Arial" w:cs="Arial"/>
+                <w:i w:val="false"/>
+                <w:b w:val="false"/>
+                <w:u w:val="none"/>
+                <w:sz w:val="22"/>
+                <w:szCs w:val="22"/>
+                <w:color w:val="000000"/>
+              </w:rPr>
+              <w:t xml:space="preserve">63,725 (100%)</w:t>
             </w:r>
           </w:p>
         </w:tc>
@@ -11650,95 +11650,95 @@
                 <w:szCs w:val="22"/>
                 <w:color w:val="000000"/>
               </w:rPr>
-              <w:t xml:space="preserve">65 (0.2%)</w:t>
-            </w:r>
-          </w:p>
-        </w:tc>
-        <w:tc>
-          <w:tcPr>
-            <w:tcBorders>
-              <w:bottom w:val="none" w:sz="0" w:space="0" w:color="000000"/>
-              <w:top w:val="none" w:sz="0" w:space="0" w:color="000000"/>
-              <w:left w:val="none" w:sz="0" w:space="0" w:color="000000"/>
-              <w:right w:val="none" w:sz="0" w:space="0" w:color="000000"/>
-            </w:tcBorders>
-            <w:shd w:val="clear" w:color="auto" w:fill="FFFFFF"/>
-            <w:tcMar>
-              <w:top w:w="0" w:type="dxa"/>
-              <w:bottom w:w="0" w:type="dxa"/>
-              <w:left w:w="0" w:type="dxa"/>
-              <w:right w:w="0" w:type="dxa"/>
-            </w:tcMar>
-            <w:vAlign w:val="center"/>
-          </w:tcPr>
-          <w:p>
-            <w:pPr>
-              <w:pStyle w:val="Normal"/>
-              <w:jc w:val="center"/>
-              <w:pBdr>
-                <w:bottom w:val="none" w:sz="0" w:space="0" w:color="000000"/>
-                <w:top w:val="none" w:sz="0" w:space="0" w:color="000000"/>
-                <w:left w:val="none" w:sz="0" w:space="0" w:color="000000"/>
-                <w:right w:val="none" w:sz="0" w:space="0" w:color="000000"/>
-              </w:pBdr>
-              <w:spacing w:after="100" w:before="100" w:line="240"/>
-              <w:ind w:firstLine="0" w:left="100" w:right="100"/>
-            </w:pPr>
-            <w:r>
-              <w:rPr>
-                <w:rFonts w:ascii="Arial" w:hAnsi="Arial" w:eastAsia="Arial" w:cs="Arial"/>
-                <w:i w:val="false"/>
-                <w:b w:val="false"/>
-                <w:u w:val="none"/>
-                <w:sz w:val="22"/>
-                <w:szCs w:val="22"/>
-                <w:color w:val="000000"/>
-              </w:rPr>
-              <w:t xml:space="preserve">208 (0.9%)</w:t>
-            </w:r>
-          </w:p>
-        </w:tc>
-        <w:tc>
-          <w:tcPr>
-            <w:tcBorders>
-              <w:bottom w:val="none" w:sz="0" w:space="0" w:color="000000"/>
-              <w:top w:val="none" w:sz="0" w:space="0" w:color="000000"/>
-              <w:left w:val="none" w:sz="0" w:space="0" w:color="000000"/>
-              <w:right w:val="none" w:sz="0" w:space="0" w:color="000000"/>
-            </w:tcBorders>
-            <w:shd w:val="clear" w:color="auto" w:fill="FFFFFF"/>
-            <w:tcMar>
-              <w:top w:w="0" w:type="dxa"/>
-              <w:bottom w:w="0" w:type="dxa"/>
-              <w:left w:w="0" w:type="dxa"/>
-              <w:right w:w="0" w:type="dxa"/>
-            </w:tcMar>
-            <w:vAlign w:val="center"/>
-          </w:tcPr>
-          <w:p>
-            <w:pPr>
-              <w:pStyle w:val="Normal"/>
-              <w:jc w:val="center"/>
-              <w:pBdr>
-                <w:bottom w:val="none" w:sz="0" w:space="0" w:color="000000"/>
-                <w:top w:val="none" w:sz="0" w:space="0" w:color="000000"/>
-                <w:left w:val="none" w:sz="0" w:space="0" w:color="000000"/>
-                <w:right w:val="none" w:sz="0" w:space="0" w:color="000000"/>
-              </w:pBdr>
-              <w:spacing w:after="100" w:before="100" w:line="240"/>
-              <w:ind w:firstLine="0" w:left="100" w:right="100"/>
-            </w:pPr>
-            <w:r>
-              <w:rPr>
-                <w:rFonts w:ascii="Arial" w:hAnsi="Arial" w:eastAsia="Arial" w:cs="Arial"/>
-                <w:i w:val="false"/>
-                <w:b w:val="false"/>
-                <w:u w:val="none"/>
-                <w:sz w:val="22"/>
-                <w:szCs w:val="22"/>
-                <w:color w:val="000000"/>
-              </w:rPr>
-              <w:t xml:space="preserve">273 (0.4%)</w:t>
+              <w:t xml:space="preserve">40,074 (100%)</w:t>
+            </w:r>
+          </w:p>
+        </w:tc>
+        <w:tc>
+          <w:tcPr>
+            <w:tcBorders>
+              <w:bottom w:val="none" w:sz="0" w:space="0" w:color="000000"/>
+              <w:top w:val="none" w:sz="0" w:space="0" w:color="000000"/>
+              <w:left w:val="none" w:sz="0" w:space="0" w:color="000000"/>
+              <w:right w:val="none" w:sz="0" w:space="0" w:color="000000"/>
+            </w:tcBorders>
+            <w:shd w:val="clear" w:color="auto" w:fill="FFFFFF"/>
+            <w:tcMar>
+              <w:top w:w="0" w:type="dxa"/>
+              <w:bottom w:w="0" w:type="dxa"/>
+              <w:left w:w="0" w:type="dxa"/>
+              <w:right w:w="0" w:type="dxa"/>
+            </w:tcMar>
+            <w:vAlign w:val="center"/>
+          </w:tcPr>
+          <w:p>
+            <w:pPr>
+              <w:pStyle w:val="Normal"/>
+              <w:jc w:val="center"/>
+              <w:pBdr>
+                <w:bottom w:val="none" w:sz="0" w:space="0" w:color="000000"/>
+                <w:top w:val="none" w:sz="0" w:space="0" w:color="000000"/>
+                <w:left w:val="none" w:sz="0" w:space="0" w:color="000000"/>
+                <w:right w:val="none" w:sz="0" w:space="0" w:color="000000"/>
+              </w:pBdr>
+              <w:spacing w:after="100" w:before="100" w:line="240"/>
+              <w:ind w:firstLine="0" w:left="100" w:right="100"/>
+            </w:pPr>
+            <w:r>
+              <w:rPr>
+                <w:rFonts w:ascii="Arial" w:hAnsi="Arial" w:eastAsia="Arial" w:cs="Arial"/>
+                <w:i w:val="false"/>
+                <w:b w:val="false"/>
+                <w:u w:val="none"/>
+                <w:sz w:val="22"/>
+                <w:szCs w:val="22"/>
+                <w:color w:val="000000"/>
+              </w:rPr>
+              <w:t xml:space="preserve">23,651 (100%)</w:t>
+            </w:r>
+          </w:p>
+        </w:tc>
+        <w:tc>
+          <w:tcPr>
+            <w:tcBorders>
+              <w:bottom w:val="none" w:sz="0" w:space="0" w:color="000000"/>
+              <w:top w:val="none" w:sz="0" w:space="0" w:color="000000"/>
+              <w:left w:val="none" w:sz="0" w:space="0" w:color="000000"/>
+              <w:right w:val="none" w:sz="0" w:space="0" w:color="000000"/>
+            </w:tcBorders>
+            <w:shd w:val="clear" w:color="auto" w:fill="FFFFFF"/>
+            <w:tcMar>
+              <w:top w:w="0" w:type="dxa"/>
+              <w:bottom w:w="0" w:type="dxa"/>
+              <w:left w:w="0" w:type="dxa"/>
+              <w:right w:w="0" w:type="dxa"/>
+            </w:tcMar>
+            <w:vAlign w:val="center"/>
+          </w:tcPr>
+          <w:p>
+            <w:pPr>
+              <w:pStyle w:val="Normal"/>
+              <w:jc w:val="center"/>
+              <w:pBdr>
+                <w:bottom w:val="none" w:sz="0" w:space="0" w:color="000000"/>
+                <w:top w:val="none" w:sz="0" w:space="0" w:color="000000"/>
+                <w:left w:val="none" w:sz="0" w:space="0" w:color="000000"/>
+                <w:right w:val="none" w:sz="0" w:space="0" w:color="000000"/>
+              </w:pBdr>
+              <w:spacing w:after="100" w:before="100" w:line="240"/>
+              <w:ind w:firstLine="0" w:left="100" w:right="100"/>
+            </w:pPr>
+            <w:r>
+              <w:rPr>
+                <w:rFonts w:ascii="Arial" w:hAnsi="Arial" w:eastAsia="Arial" w:cs="Arial"/>
+                <w:i w:val="false"/>
+                <w:b w:val="false"/>
+                <w:u w:val="none"/>
+                <w:sz w:val="22"/>
+                <w:szCs w:val="22"/>
+                <w:color w:val="000000"/>
+              </w:rPr>
+              <w:t xml:space="preserve">63,725 (100%)</w:t>
             </w:r>
           </w:p>
         </w:tc>
@@ -12014,95 +12014,95 @@
                 <w:szCs w:val="22"/>
                 <w:color w:val="000000"/>
               </w:rPr>
-              <w:t xml:space="preserve">171 (0.4%)</w:t>
-            </w:r>
-          </w:p>
-        </w:tc>
-        <w:tc>
-          <w:tcPr>
-            <w:tcBorders>
-              <w:bottom w:val="none" w:sz="0" w:space="0" w:color="000000"/>
-              <w:top w:val="none" w:sz="0" w:space="0" w:color="000000"/>
-              <w:left w:val="none" w:sz="0" w:space="0" w:color="000000"/>
-              <w:right w:val="none" w:sz="0" w:space="0" w:color="000000"/>
-            </w:tcBorders>
-            <w:shd w:val="clear" w:color="auto" w:fill="FFFFFF"/>
-            <w:tcMar>
-              <w:top w:w="0" w:type="dxa"/>
-              <w:bottom w:w="0" w:type="dxa"/>
-              <w:left w:w="0" w:type="dxa"/>
-              <w:right w:w="0" w:type="dxa"/>
-            </w:tcMar>
-            <w:vAlign w:val="center"/>
-          </w:tcPr>
-          <w:p>
-            <w:pPr>
-              <w:pStyle w:val="Normal"/>
-              <w:jc w:val="center"/>
-              <w:pBdr>
-                <w:bottom w:val="none" w:sz="0" w:space="0" w:color="000000"/>
-                <w:top w:val="none" w:sz="0" w:space="0" w:color="000000"/>
-                <w:left w:val="none" w:sz="0" w:space="0" w:color="000000"/>
-                <w:right w:val="none" w:sz="0" w:space="0" w:color="000000"/>
-              </w:pBdr>
-              <w:spacing w:after="100" w:before="100" w:line="240"/>
-              <w:ind w:firstLine="0" w:left="100" w:right="100"/>
-            </w:pPr>
-            <w:r>
-              <w:rPr>
-                <w:rFonts w:ascii="Arial" w:hAnsi="Arial" w:eastAsia="Arial" w:cs="Arial"/>
-                <w:i w:val="false"/>
-                <w:b w:val="false"/>
-                <w:u w:val="none"/>
-                <w:sz w:val="22"/>
-                <w:szCs w:val="22"/>
-                <w:color w:val="000000"/>
-              </w:rPr>
-              <w:t xml:space="preserve">419 (1.8%)</w:t>
-            </w:r>
-          </w:p>
-        </w:tc>
-        <w:tc>
-          <w:tcPr>
-            <w:tcBorders>
-              <w:bottom w:val="none" w:sz="0" w:space="0" w:color="000000"/>
-              <w:top w:val="none" w:sz="0" w:space="0" w:color="000000"/>
-              <w:left w:val="none" w:sz="0" w:space="0" w:color="000000"/>
-              <w:right w:val="none" w:sz="0" w:space="0" w:color="000000"/>
-            </w:tcBorders>
-            <w:shd w:val="clear" w:color="auto" w:fill="FFFFFF"/>
-            <w:tcMar>
-              <w:top w:w="0" w:type="dxa"/>
-              <w:bottom w:w="0" w:type="dxa"/>
-              <w:left w:w="0" w:type="dxa"/>
-              <w:right w:w="0" w:type="dxa"/>
-            </w:tcMar>
-            <w:vAlign w:val="center"/>
-          </w:tcPr>
-          <w:p>
-            <w:pPr>
-              <w:pStyle w:val="Normal"/>
-              <w:jc w:val="center"/>
-              <w:pBdr>
-                <w:bottom w:val="none" w:sz="0" w:space="0" w:color="000000"/>
-                <w:top w:val="none" w:sz="0" w:space="0" w:color="000000"/>
-                <w:left w:val="none" w:sz="0" w:space="0" w:color="000000"/>
-                <w:right w:val="none" w:sz="0" w:space="0" w:color="000000"/>
-              </w:pBdr>
-              <w:spacing w:after="100" w:before="100" w:line="240"/>
-              <w:ind w:firstLine="0" w:left="100" w:right="100"/>
-            </w:pPr>
-            <w:r>
-              <w:rPr>
-                <w:rFonts w:ascii="Arial" w:hAnsi="Arial" w:eastAsia="Arial" w:cs="Arial"/>
-                <w:i w:val="false"/>
-                <w:b w:val="false"/>
-                <w:u w:val="none"/>
-                <w:sz w:val="22"/>
-                <w:szCs w:val="22"/>
-                <w:color w:val="000000"/>
-              </w:rPr>
-              <w:t xml:space="preserve">590 (0.9%)</w:t>
+              <w:t xml:space="preserve">40,074 (100%)</w:t>
+            </w:r>
+          </w:p>
+        </w:tc>
+        <w:tc>
+          <w:tcPr>
+            <w:tcBorders>
+              <w:bottom w:val="none" w:sz="0" w:space="0" w:color="000000"/>
+              <w:top w:val="none" w:sz="0" w:space="0" w:color="000000"/>
+              <w:left w:val="none" w:sz="0" w:space="0" w:color="000000"/>
+              <w:right w:val="none" w:sz="0" w:space="0" w:color="000000"/>
+            </w:tcBorders>
+            <w:shd w:val="clear" w:color="auto" w:fill="FFFFFF"/>
+            <w:tcMar>
+              <w:top w:w="0" w:type="dxa"/>
+              <w:bottom w:w="0" w:type="dxa"/>
+              <w:left w:w="0" w:type="dxa"/>
+              <w:right w:w="0" w:type="dxa"/>
+            </w:tcMar>
+            <w:vAlign w:val="center"/>
+          </w:tcPr>
+          <w:p>
+            <w:pPr>
+              <w:pStyle w:val="Normal"/>
+              <w:jc w:val="center"/>
+              <w:pBdr>
+                <w:bottom w:val="none" w:sz="0" w:space="0" w:color="000000"/>
+                <w:top w:val="none" w:sz="0" w:space="0" w:color="000000"/>
+                <w:left w:val="none" w:sz="0" w:space="0" w:color="000000"/>
+                <w:right w:val="none" w:sz="0" w:space="0" w:color="000000"/>
+              </w:pBdr>
+              <w:spacing w:after="100" w:before="100" w:line="240"/>
+              <w:ind w:firstLine="0" w:left="100" w:right="100"/>
+            </w:pPr>
+            <w:r>
+              <w:rPr>
+                <w:rFonts w:ascii="Arial" w:hAnsi="Arial" w:eastAsia="Arial" w:cs="Arial"/>
+                <w:i w:val="false"/>
+                <w:b w:val="false"/>
+                <w:u w:val="none"/>
+                <w:sz w:val="22"/>
+                <w:szCs w:val="22"/>
+                <w:color w:val="000000"/>
+              </w:rPr>
+              <w:t xml:space="preserve">23,651 (100%)</w:t>
+            </w:r>
+          </w:p>
+        </w:tc>
+        <w:tc>
+          <w:tcPr>
+            <w:tcBorders>
+              <w:bottom w:val="none" w:sz="0" w:space="0" w:color="000000"/>
+              <w:top w:val="none" w:sz="0" w:space="0" w:color="000000"/>
+              <w:left w:val="none" w:sz="0" w:space="0" w:color="000000"/>
+              <w:right w:val="none" w:sz="0" w:space="0" w:color="000000"/>
+            </w:tcBorders>
+            <w:shd w:val="clear" w:color="auto" w:fill="FFFFFF"/>
+            <w:tcMar>
+              <w:top w:w="0" w:type="dxa"/>
+              <w:bottom w:w="0" w:type="dxa"/>
+              <w:left w:w="0" w:type="dxa"/>
+              <w:right w:w="0" w:type="dxa"/>
+            </w:tcMar>
+            <w:vAlign w:val="center"/>
+          </w:tcPr>
+          <w:p>
+            <w:pPr>
+              <w:pStyle w:val="Normal"/>
+              <w:jc w:val="center"/>
+              <w:pBdr>
+                <w:bottom w:val="none" w:sz="0" w:space="0" w:color="000000"/>
+                <w:top w:val="none" w:sz="0" w:space="0" w:color="000000"/>
+                <w:left w:val="none" w:sz="0" w:space="0" w:color="000000"/>
+                <w:right w:val="none" w:sz="0" w:space="0" w:color="000000"/>
+              </w:pBdr>
+              <w:spacing w:after="100" w:before="100" w:line="240"/>
+              <w:ind w:firstLine="0" w:left="100" w:right="100"/>
+            </w:pPr>
+            <w:r>
+              <w:rPr>
+                <w:rFonts w:ascii="Arial" w:hAnsi="Arial" w:eastAsia="Arial" w:cs="Arial"/>
+                <w:i w:val="false"/>
+                <w:b w:val="false"/>
+                <w:u w:val="none"/>
+                <w:sz w:val="22"/>
+                <w:szCs w:val="22"/>
+                <w:color w:val="000000"/>
+              </w:rPr>
+              <w:t xml:space="preserve">63,725 (100%)</w:t>
             </w:r>
           </w:p>
         </w:tc>
@@ -12378,95 +12378,95 @@
                 <w:szCs w:val="22"/>
                 <w:color w:val="000000"/>
               </w:rPr>
-              <w:t xml:space="preserve">68 (0.2%)</w:t>
-            </w:r>
-          </w:p>
-        </w:tc>
-        <w:tc>
-          <w:tcPr>
-            <w:tcBorders>
-              <w:bottom w:val="none" w:sz="0" w:space="0" w:color="000000"/>
-              <w:top w:val="none" w:sz="0" w:space="0" w:color="000000"/>
-              <w:left w:val="none" w:sz="0" w:space="0" w:color="000000"/>
-              <w:right w:val="none" w:sz="0" w:space="0" w:color="000000"/>
-            </w:tcBorders>
-            <w:shd w:val="clear" w:color="auto" w:fill="FFFFFF"/>
-            <w:tcMar>
-              <w:top w:w="0" w:type="dxa"/>
-              <w:bottom w:w="0" w:type="dxa"/>
-              <w:left w:w="0" w:type="dxa"/>
-              <w:right w:w="0" w:type="dxa"/>
-            </w:tcMar>
-            <w:vAlign w:val="center"/>
-          </w:tcPr>
-          <w:p>
-            <w:pPr>
-              <w:pStyle w:val="Normal"/>
-              <w:jc w:val="center"/>
-              <w:pBdr>
-                <w:bottom w:val="none" w:sz="0" w:space="0" w:color="000000"/>
-                <w:top w:val="none" w:sz="0" w:space="0" w:color="000000"/>
-                <w:left w:val="none" w:sz="0" w:space="0" w:color="000000"/>
-                <w:right w:val="none" w:sz="0" w:space="0" w:color="000000"/>
-              </w:pBdr>
-              <w:spacing w:after="100" w:before="100" w:line="240"/>
-              <w:ind w:firstLine="0" w:left="100" w:right="100"/>
-            </w:pPr>
-            <w:r>
-              <w:rPr>
-                <w:rFonts w:ascii="Arial" w:hAnsi="Arial" w:eastAsia="Arial" w:cs="Arial"/>
-                <w:i w:val="false"/>
-                <w:b w:val="false"/>
-                <w:u w:val="none"/>
-                <w:sz w:val="22"/>
-                <w:szCs w:val="22"/>
-                <w:color w:val="000000"/>
-              </w:rPr>
-              <w:t xml:space="preserve">86 (0.4%)</w:t>
-            </w:r>
-          </w:p>
-        </w:tc>
-        <w:tc>
-          <w:tcPr>
-            <w:tcBorders>
-              <w:bottom w:val="none" w:sz="0" w:space="0" w:color="000000"/>
-              <w:top w:val="none" w:sz="0" w:space="0" w:color="000000"/>
-              <w:left w:val="none" w:sz="0" w:space="0" w:color="000000"/>
-              <w:right w:val="none" w:sz="0" w:space="0" w:color="000000"/>
-            </w:tcBorders>
-            <w:shd w:val="clear" w:color="auto" w:fill="FFFFFF"/>
-            <w:tcMar>
-              <w:top w:w="0" w:type="dxa"/>
-              <w:bottom w:w="0" w:type="dxa"/>
-              <w:left w:w="0" w:type="dxa"/>
-              <w:right w:w="0" w:type="dxa"/>
-            </w:tcMar>
-            <w:vAlign w:val="center"/>
-          </w:tcPr>
-          <w:p>
-            <w:pPr>
-              <w:pStyle w:val="Normal"/>
-              <w:jc w:val="center"/>
-              <w:pBdr>
-                <w:bottom w:val="none" w:sz="0" w:space="0" w:color="000000"/>
-                <w:top w:val="none" w:sz="0" w:space="0" w:color="000000"/>
-                <w:left w:val="none" w:sz="0" w:space="0" w:color="000000"/>
-                <w:right w:val="none" w:sz="0" w:space="0" w:color="000000"/>
-              </w:pBdr>
-              <w:spacing w:after="100" w:before="100" w:line="240"/>
-              <w:ind w:firstLine="0" w:left="100" w:right="100"/>
-            </w:pPr>
-            <w:r>
-              <w:rPr>
-                <w:rFonts w:ascii="Arial" w:hAnsi="Arial" w:eastAsia="Arial" w:cs="Arial"/>
-                <w:i w:val="false"/>
-                <w:b w:val="false"/>
-                <w:u w:val="none"/>
-                <w:sz w:val="22"/>
-                <w:szCs w:val="22"/>
-                <w:color w:val="000000"/>
-              </w:rPr>
-              <w:t xml:space="preserve">154 (0.2%)</w:t>
+              <w:t xml:space="preserve">40,074 (100%)</w:t>
+            </w:r>
+          </w:p>
+        </w:tc>
+        <w:tc>
+          <w:tcPr>
+            <w:tcBorders>
+              <w:bottom w:val="none" w:sz="0" w:space="0" w:color="000000"/>
+              <w:top w:val="none" w:sz="0" w:space="0" w:color="000000"/>
+              <w:left w:val="none" w:sz="0" w:space="0" w:color="000000"/>
+              <w:right w:val="none" w:sz="0" w:space="0" w:color="000000"/>
+            </w:tcBorders>
+            <w:shd w:val="clear" w:color="auto" w:fill="FFFFFF"/>
+            <w:tcMar>
+              <w:top w:w="0" w:type="dxa"/>
+              <w:bottom w:w="0" w:type="dxa"/>
+              <w:left w:w="0" w:type="dxa"/>
+              <w:right w:w="0" w:type="dxa"/>
+            </w:tcMar>
+            <w:vAlign w:val="center"/>
+          </w:tcPr>
+          <w:p>
+            <w:pPr>
+              <w:pStyle w:val="Normal"/>
+              <w:jc w:val="center"/>
+              <w:pBdr>
+                <w:bottom w:val="none" w:sz="0" w:space="0" w:color="000000"/>
+                <w:top w:val="none" w:sz="0" w:space="0" w:color="000000"/>
+                <w:left w:val="none" w:sz="0" w:space="0" w:color="000000"/>
+                <w:right w:val="none" w:sz="0" w:space="0" w:color="000000"/>
+              </w:pBdr>
+              <w:spacing w:after="100" w:before="100" w:line="240"/>
+              <w:ind w:firstLine="0" w:left="100" w:right="100"/>
+            </w:pPr>
+            <w:r>
+              <w:rPr>
+                <w:rFonts w:ascii="Arial" w:hAnsi="Arial" w:eastAsia="Arial" w:cs="Arial"/>
+                <w:i w:val="false"/>
+                <w:b w:val="false"/>
+                <w:u w:val="none"/>
+                <w:sz w:val="22"/>
+                <w:szCs w:val="22"/>
+                <w:color w:val="000000"/>
+              </w:rPr>
+              <w:t xml:space="preserve">23,651 (100%)</w:t>
+            </w:r>
+          </w:p>
+        </w:tc>
+        <w:tc>
+          <w:tcPr>
+            <w:tcBorders>
+              <w:bottom w:val="none" w:sz="0" w:space="0" w:color="000000"/>
+              <w:top w:val="none" w:sz="0" w:space="0" w:color="000000"/>
+              <w:left w:val="none" w:sz="0" w:space="0" w:color="000000"/>
+              <w:right w:val="none" w:sz="0" w:space="0" w:color="000000"/>
+            </w:tcBorders>
+            <w:shd w:val="clear" w:color="auto" w:fill="FFFFFF"/>
+            <w:tcMar>
+              <w:top w:w="0" w:type="dxa"/>
+              <w:bottom w:w="0" w:type="dxa"/>
+              <w:left w:w="0" w:type="dxa"/>
+              <w:right w:w="0" w:type="dxa"/>
+            </w:tcMar>
+            <w:vAlign w:val="center"/>
+          </w:tcPr>
+          <w:p>
+            <w:pPr>
+              <w:pStyle w:val="Normal"/>
+              <w:jc w:val="center"/>
+              <w:pBdr>
+                <w:bottom w:val="none" w:sz="0" w:space="0" w:color="000000"/>
+                <w:top w:val="none" w:sz="0" w:space="0" w:color="000000"/>
+                <w:left w:val="none" w:sz="0" w:space="0" w:color="000000"/>
+                <w:right w:val="none" w:sz="0" w:space="0" w:color="000000"/>
+              </w:pBdr>
+              <w:spacing w:after="100" w:before="100" w:line="240"/>
+              <w:ind w:firstLine="0" w:left="100" w:right="100"/>
+            </w:pPr>
+            <w:r>
+              <w:rPr>
+                <w:rFonts w:ascii="Arial" w:hAnsi="Arial" w:eastAsia="Arial" w:cs="Arial"/>
+                <w:i w:val="false"/>
+                <w:b w:val="false"/>
+                <w:u w:val="none"/>
+                <w:sz w:val="22"/>
+                <w:szCs w:val="22"/>
+                <w:color w:val="000000"/>
+              </w:rPr>
+              <w:t xml:space="preserve">63,725 (100%)</w:t>
             </w:r>
           </w:p>
         </w:tc>
@@ -12742,95 +12742,95 @@
                 <w:szCs w:val="22"/>
                 <w:color w:val="000000"/>
               </w:rPr>
-              <w:t xml:space="preserve">280 (0.7%)</w:t>
-            </w:r>
-          </w:p>
-        </w:tc>
-        <w:tc>
-          <w:tcPr>
-            <w:tcBorders>
-              <w:bottom w:val="none" w:sz="0" w:space="0" w:color="000000"/>
-              <w:top w:val="none" w:sz="0" w:space="0" w:color="000000"/>
-              <w:left w:val="none" w:sz="0" w:space="0" w:color="000000"/>
-              <w:right w:val="none" w:sz="0" w:space="0" w:color="000000"/>
-            </w:tcBorders>
-            <w:shd w:val="clear" w:color="auto" w:fill="FFFFFF"/>
-            <w:tcMar>
-              <w:top w:w="0" w:type="dxa"/>
-              <w:bottom w:w="0" w:type="dxa"/>
-              <w:left w:w="0" w:type="dxa"/>
-              <w:right w:w="0" w:type="dxa"/>
-            </w:tcMar>
-            <w:vAlign w:val="center"/>
-          </w:tcPr>
-          <w:p>
-            <w:pPr>
-              <w:pStyle w:val="Normal"/>
-              <w:jc w:val="center"/>
-              <w:pBdr>
-                <w:bottom w:val="none" w:sz="0" w:space="0" w:color="000000"/>
-                <w:top w:val="none" w:sz="0" w:space="0" w:color="000000"/>
-                <w:left w:val="none" w:sz="0" w:space="0" w:color="000000"/>
-                <w:right w:val="none" w:sz="0" w:space="0" w:color="000000"/>
-              </w:pBdr>
-              <w:spacing w:after="100" w:before="100" w:line="240"/>
-              <w:ind w:firstLine="0" w:left="100" w:right="100"/>
-            </w:pPr>
-            <w:r>
-              <w:rPr>
-                <w:rFonts w:ascii="Arial" w:hAnsi="Arial" w:eastAsia="Arial" w:cs="Arial"/>
-                <w:i w:val="false"/>
-                <w:b w:val="false"/>
-                <w:u w:val="none"/>
-                <w:sz w:val="22"/>
-                <w:szCs w:val="22"/>
-                <w:color w:val="000000"/>
-              </w:rPr>
-              <w:t xml:space="preserve">415 (1.8%)</w:t>
-            </w:r>
-          </w:p>
-        </w:tc>
-        <w:tc>
-          <w:tcPr>
-            <w:tcBorders>
-              <w:bottom w:val="none" w:sz="0" w:space="0" w:color="000000"/>
-              <w:top w:val="none" w:sz="0" w:space="0" w:color="000000"/>
-              <w:left w:val="none" w:sz="0" w:space="0" w:color="000000"/>
-              <w:right w:val="none" w:sz="0" w:space="0" w:color="000000"/>
-            </w:tcBorders>
-            <w:shd w:val="clear" w:color="auto" w:fill="FFFFFF"/>
-            <w:tcMar>
-              <w:top w:w="0" w:type="dxa"/>
-              <w:bottom w:w="0" w:type="dxa"/>
-              <w:left w:w="0" w:type="dxa"/>
-              <w:right w:w="0" w:type="dxa"/>
-            </w:tcMar>
-            <w:vAlign w:val="center"/>
-          </w:tcPr>
-          <w:p>
-            <w:pPr>
-              <w:pStyle w:val="Normal"/>
-              <w:jc w:val="center"/>
-              <w:pBdr>
-                <w:bottom w:val="none" w:sz="0" w:space="0" w:color="000000"/>
-                <w:top w:val="none" w:sz="0" w:space="0" w:color="000000"/>
-                <w:left w:val="none" w:sz="0" w:space="0" w:color="000000"/>
-                <w:right w:val="none" w:sz="0" w:space="0" w:color="000000"/>
-              </w:pBdr>
-              <w:spacing w:after="100" w:before="100" w:line="240"/>
-              <w:ind w:firstLine="0" w:left="100" w:right="100"/>
-            </w:pPr>
-            <w:r>
-              <w:rPr>
-                <w:rFonts w:ascii="Arial" w:hAnsi="Arial" w:eastAsia="Arial" w:cs="Arial"/>
-                <w:i w:val="false"/>
-                <w:b w:val="false"/>
-                <w:u w:val="none"/>
-                <w:sz w:val="22"/>
-                <w:szCs w:val="22"/>
-                <w:color w:val="000000"/>
-              </w:rPr>
-              <w:t xml:space="preserve">695 (1.1%)</w:t>
+              <w:t xml:space="preserve">40,074 (100%)</w:t>
+            </w:r>
+          </w:p>
+        </w:tc>
+        <w:tc>
+          <w:tcPr>
+            <w:tcBorders>
+              <w:bottom w:val="none" w:sz="0" w:space="0" w:color="000000"/>
+              <w:top w:val="none" w:sz="0" w:space="0" w:color="000000"/>
+              <w:left w:val="none" w:sz="0" w:space="0" w:color="000000"/>
+              <w:right w:val="none" w:sz="0" w:space="0" w:color="000000"/>
+            </w:tcBorders>
+            <w:shd w:val="clear" w:color="auto" w:fill="FFFFFF"/>
+            <w:tcMar>
+              <w:top w:w="0" w:type="dxa"/>
+              <w:bottom w:w="0" w:type="dxa"/>
+              <w:left w:w="0" w:type="dxa"/>
+              <w:right w:w="0" w:type="dxa"/>
+            </w:tcMar>
+            <w:vAlign w:val="center"/>
+          </w:tcPr>
+          <w:p>
+            <w:pPr>
+              <w:pStyle w:val="Normal"/>
+              <w:jc w:val="center"/>
+              <w:pBdr>
+                <w:bottom w:val="none" w:sz="0" w:space="0" w:color="000000"/>
+                <w:top w:val="none" w:sz="0" w:space="0" w:color="000000"/>
+                <w:left w:val="none" w:sz="0" w:space="0" w:color="000000"/>
+                <w:right w:val="none" w:sz="0" w:space="0" w:color="000000"/>
+              </w:pBdr>
+              <w:spacing w:after="100" w:before="100" w:line="240"/>
+              <w:ind w:firstLine="0" w:left="100" w:right="100"/>
+            </w:pPr>
+            <w:r>
+              <w:rPr>
+                <w:rFonts w:ascii="Arial" w:hAnsi="Arial" w:eastAsia="Arial" w:cs="Arial"/>
+                <w:i w:val="false"/>
+                <w:b w:val="false"/>
+                <w:u w:val="none"/>
+                <w:sz w:val="22"/>
+                <w:szCs w:val="22"/>
+                <w:color w:val="000000"/>
+              </w:rPr>
+              <w:t xml:space="preserve">23,651 (100%)</w:t>
+            </w:r>
+          </w:p>
+        </w:tc>
+        <w:tc>
+          <w:tcPr>
+            <w:tcBorders>
+              <w:bottom w:val="none" w:sz="0" w:space="0" w:color="000000"/>
+              <w:top w:val="none" w:sz="0" w:space="0" w:color="000000"/>
+              <w:left w:val="none" w:sz="0" w:space="0" w:color="000000"/>
+              <w:right w:val="none" w:sz="0" w:space="0" w:color="000000"/>
+            </w:tcBorders>
+            <w:shd w:val="clear" w:color="auto" w:fill="FFFFFF"/>
+            <w:tcMar>
+              <w:top w:w="0" w:type="dxa"/>
+              <w:bottom w:w="0" w:type="dxa"/>
+              <w:left w:w="0" w:type="dxa"/>
+              <w:right w:w="0" w:type="dxa"/>
+            </w:tcMar>
+            <w:vAlign w:val="center"/>
+          </w:tcPr>
+          <w:p>
+            <w:pPr>
+              <w:pStyle w:val="Normal"/>
+              <w:jc w:val="center"/>
+              <w:pBdr>
+                <w:bottom w:val="none" w:sz="0" w:space="0" w:color="000000"/>
+                <w:top w:val="none" w:sz="0" w:space="0" w:color="000000"/>
+                <w:left w:val="none" w:sz="0" w:space="0" w:color="000000"/>
+                <w:right w:val="none" w:sz="0" w:space="0" w:color="000000"/>
+              </w:pBdr>
+              <w:spacing w:after="100" w:before="100" w:line="240"/>
+              <w:ind w:firstLine="0" w:left="100" w:right="100"/>
+            </w:pPr>
+            <w:r>
+              <w:rPr>
+                <w:rFonts w:ascii="Arial" w:hAnsi="Arial" w:eastAsia="Arial" w:cs="Arial"/>
+                <w:i w:val="false"/>
+                <w:b w:val="false"/>
+                <w:u w:val="none"/>
+                <w:sz w:val="22"/>
+                <w:szCs w:val="22"/>
+                <w:color w:val="000000"/>
+              </w:rPr>
+              <w:t xml:space="preserve">63,725 (100%)</w:t>
             </w:r>
           </w:p>
         </w:tc>
@@ -13106,95 +13106,95 @@
                 <w:szCs w:val="22"/>
                 <w:color w:val="000000"/>
               </w:rPr>
-              <w:t xml:space="preserve">75 (0.2%)</w:t>
-            </w:r>
-          </w:p>
-        </w:tc>
-        <w:tc>
-          <w:tcPr>
-            <w:tcBorders>
-              <w:bottom w:val="none" w:sz="0" w:space="0" w:color="000000"/>
-              <w:top w:val="none" w:sz="0" w:space="0" w:color="000000"/>
-              <w:left w:val="none" w:sz="0" w:space="0" w:color="000000"/>
-              <w:right w:val="none" w:sz="0" w:space="0" w:color="000000"/>
-            </w:tcBorders>
-            <w:shd w:val="clear" w:color="auto" w:fill="FFFFFF"/>
-            <w:tcMar>
-              <w:top w:w="0" w:type="dxa"/>
-              <w:bottom w:w="0" w:type="dxa"/>
-              <w:left w:w="0" w:type="dxa"/>
-              <w:right w:w="0" w:type="dxa"/>
-            </w:tcMar>
-            <w:vAlign w:val="center"/>
-          </w:tcPr>
-          <w:p>
-            <w:pPr>
-              <w:pStyle w:val="Normal"/>
-              <w:jc w:val="center"/>
-              <w:pBdr>
-                <w:bottom w:val="none" w:sz="0" w:space="0" w:color="000000"/>
-                <w:top w:val="none" w:sz="0" w:space="0" w:color="000000"/>
-                <w:left w:val="none" w:sz="0" w:space="0" w:color="000000"/>
-                <w:right w:val="none" w:sz="0" w:space="0" w:color="000000"/>
-              </w:pBdr>
-              <w:spacing w:after="100" w:before="100" w:line="240"/>
-              <w:ind w:firstLine="0" w:left="100" w:right="100"/>
-            </w:pPr>
-            <w:r>
-              <w:rPr>
-                <w:rFonts w:ascii="Arial" w:hAnsi="Arial" w:eastAsia="Arial" w:cs="Arial"/>
-                <w:i w:val="false"/>
-                <w:b w:val="false"/>
-                <w:u w:val="none"/>
-                <w:sz w:val="22"/>
-                <w:szCs w:val="22"/>
-                <w:color w:val="000000"/>
-              </w:rPr>
-              <w:t xml:space="preserve">318 (1.3%)</w:t>
-            </w:r>
-          </w:p>
-        </w:tc>
-        <w:tc>
-          <w:tcPr>
-            <w:tcBorders>
-              <w:bottom w:val="none" w:sz="0" w:space="0" w:color="000000"/>
-              <w:top w:val="none" w:sz="0" w:space="0" w:color="000000"/>
-              <w:left w:val="none" w:sz="0" w:space="0" w:color="000000"/>
-              <w:right w:val="none" w:sz="0" w:space="0" w:color="000000"/>
-            </w:tcBorders>
-            <w:shd w:val="clear" w:color="auto" w:fill="FFFFFF"/>
-            <w:tcMar>
-              <w:top w:w="0" w:type="dxa"/>
-              <w:bottom w:w="0" w:type="dxa"/>
-              <w:left w:w="0" w:type="dxa"/>
-              <w:right w:w="0" w:type="dxa"/>
-            </w:tcMar>
-            <w:vAlign w:val="center"/>
-          </w:tcPr>
-          <w:p>
-            <w:pPr>
-              <w:pStyle w:val="Normal"/>
-              <w:jc w:val="center"/>
-              <w:pBdr>
-                <w:bottom w:val="none" w:sz="0" w:space="0" w:color="000000"/>
-                <w:top w:val="none" w:sz="0" w:space="0" w:color="000000"/>
-                <w:left w:val="none" w:sz="0" w:space="0" w:color="000000"/>
-                <w:right w:val="none" w:sz="0" w:space="0" w:color="000000"/>
-              </w:pBdr>
-              <w:spacing w:after="100" w:before="100" w:line="240"/>
-              <w:ind w:firstLine="0" w:left="100" w:right="100"/>
-            </w:pPr>
-            <w:r>
-              <w:rPr>
-                <w:rFonts w:ascii="Arial" w:hAnsi="Arial" w:eastAsia="Arial" w:cs="Arial"/>
-                <w:i w:val="false"/>
-                <w:b w:val="false"/>
-                <w:u w:val="none"/>
-                <w:sz w:val="22"/>
-                <w:szCs w:val="22"/>
-                <w:color w:val="000000"/>
-              </w:rPr>
-              <w:t xml:space="preserve">393 (0.6%)</w:t>
+              <w:t xml:space="preserve">40,074 (100%)</w:t>
+            </w:r>
+          </w:p>
+        </w:tc>
+        <w:tc>
+          <w:tcPr>
+            <w:tcBorders>
+              <w:bottom w:val="none" w:sz="0" w:space="0" w:color="000000"/>
+              <w:top w:val="none" w:sz="0" w:space="0" w:color="000000"/>
+              <w:left w:val="none" w:sz="0" w:space="0" w:color="000000"/>
+              <w:right w:val="none" w:sz="0" w:space="0" w:color="000000"/>
+            </w:tcBorders>
+            <w:shd w:val="clear" w:color="auto" w:fill="FFFFFF"/>
+            <w:tcMar>
+              <w:top w:w="0" w:type="dxa"/>
+              <w:bottom w:w="0" w:type="dxa"/>
+              <w:left w:w="0" w:type="dxa"/>
+              <w:right w:w="0" w:type="dxa"/>
+            </w:tcMar>
+            <w:vAlign w:val="center"/>
+          </w:tcPr>
+          <w:p>
+            <w:pPr>
+              <w:pStyle w:val="Normal"/>
+              <w:jc w:val="center"/>
+              <w:pBdr>
+                <w:bottom w:val="none" w:sz="0" w:space="0" w:color="000000"/>
+                <w:top w:val="none" w:sz="0" w:space="0" w:color="000000"/>
+                <w:left w:val="none" w:sz="0" w:space="0" w:color="000000"/>
+                <w:right w:val="none" w:sz="0" w:space="0" w:color="000000"/>
+              </w:pBdr>
+              <w:spacing w:after="100" w:before="100" w:line="240"/>
+              <w:ind w:firstLine="0" w:left="100" w:right="100"/>
+            </w:pPr>
+            <w:r>
+              <w:rPr>
+                <w:rFonts w:ascii="Arial" w:hAnsi="Arial" w:eastAsia="Arial" w:cs="Arial"/>
+                <w:i w:val="false"/>
+                <w:b w:val="false"/>
+                <w:u w:val="none"/>
+                <w:sz w:val="22"/>
+                <w:szCs w:val="22"/>
+                <w:color w:val="000000"/>
+              </w:rPr>
+              <w:t xml:space="preserve">23,651 (100%)</w:t>
+            </w:r>
+          </w:p>
+        </w:tc>
+        <w:tc>
+          <w:tcPr>
+            <w:tcBorders>
+              <w:bottom w:val="none" w:sz="0" w:space="0" w:color="000000"/>
+              <w:top w:val="none" w:sz="0" w:space="0" w:color="000000"/>
+              <w:left w:val="none" w:sz="0" w:space="0" w:color="000000"/>
+              <w:right w:val="none" w:sz="0" w:space="0" w:color="000000"/>
+            </w:tcBorders>
+            <w:shd w:val="clear" w:color="auto" w:fill="FFFFFF"/>
+            <w:tcMar>
+              <w:top w:w="0" w:type="dxa"/>
+              <w:bottom w:w="0" w:type="dxa"/>
+              <w:left w:w="0" w:type="dxa"/>
+              <w:right w:w="0" w:type="dxa"/>
+            </w:tcMar>
+            <w:vAlign w:val="center"/>
+          </w:tcPr>
+          <w:p>
+            <w:pPr>
+              <w:pStyle w:val="Normal"/>
+              <w:jc w:val="center"/>
+              <w:pBdr>
+                <w:bottom w:val="none" w:sz="0" w:space="0" w:color="000000"/>
+                <w:top w:val="none" w:sz="0" w:space="0" w:color="000000"/>
+                <w:left w:val="none" w:sz="0" w:space="0" w:color="000000"/>
+                <w:right w:val="none" w:sz="0" w:space="0" w:color="000000"/>
+              </w:pBdr>
+              <w:spacing w:after="100" w:before="100" w:line="240"/>
+              <w:ind w:firstLine="0" w:left="100" w:right="100"/>
+            </w:pPr>
+            <w:r>
+              <w:rPr>
+                <w:rFonts w:ascii="Arial" w:hAnsi="Arial" w:eastAsia="Arial" w:cs="Arial"/>
+                <w:i w:val="false"/>
+                <w:b w:val="false"/>
+                <w:u w:val="none"/>
+                <w:sz w:val="22"/>
+                <w:szCs w:val="22"/>
+                <w:color w:val="000000"/>
+              </w:rPr>
+              <w:t xml:space="preserve">63,725 (100%)</w:t>
             </w:r>
           </w:p>
         </w:tc>
@@ -13470,95 +13470,95 @@
                 <w:szCs w:val="22"/>
                 <w:color w:val="000000"/>
               </w:rPr>
-              <w:t xml:space="preserve">10 (0.0%)</w:t>
-            </w:r>
-          </w:p>
-        </w:tc>
-        <w:tc>
-          <w:tcPr>
-            <w:tcBorders>
-              <w:bottom w:val="none" w:sz="0" w:space="0" w:color="000000"/>
-              <w:top w:val="none" w:sz="0" w:space="0" w:color="000000"/>
-              <w:left w:val="none" w:sz="0" w:space="0" w:color="000000"/>
-              <w:right w:val="none" w:sz="0" w:space="0" w:color="000000"/>
-            </w:tcBorders>
-            <w:shd w:val="clear" w:color="auto" w:fill="FFFFFF"/>
-            <w:tcMar>
-              <w:top w:w="0" w:type="dxa"/>
-              <w:bottom w:w="0" w:type="dxa"/>
-              <w:left w:w="0" w:type="dxa"/>
-              <w:right w:w="0" w:type="dxa"/>
-            </w:tcMar>
-            <w:vAlign w:val="center"/>
-          </w:tcPr>
-          <w:p>
-            <w:pPr>
-              <w:pStyle w:val="Normal"/>
-              <w:jc w:val="center"/>
-              <w:pBdr>
-                <w:bottom w:val="none" w:sz="0" w:space="0" w:color="000000"/>
-                <w:top w:val="none" w:sz="0" w:space="0" w:color="000000"/>
-                <w:left w:val="none" w:sz="0" w:space="0" w:color="000000"/>
-                <w:right w:val="none" w:sz="0" w:space="0" w:color="000000"/>
-              </w:pBdr>
-              <w:spacing w:after="100" w:before="100" w:line="240"/>
-              <w:ind w:firstLine="0" w:left="100" w:right="100"/>
-            </w:pPr>
-            <w:r>
-              <w:rPr>
-                <w:rFonts w:ascii="Arial" w:hAnsi="Arial" w:eastAsia="Arial" w:cs="Arial"/>
-                <w:i w:val="false"/>
-                <w:b w:val="false"/>
-                <w:u w:val="none"/>
-                <w:sz w:val="22"/>
-                <w:szCs w:val="22"/>
-                <w:color w:val="000000"/>
-              </w:rPr>
-              <w:t xml:space="preserve">39 (0.2%)</w:t>
-            </w:r>
-          </w:p>
-        </w:tc>
-        <w:tc>
-          <w:tcPr>
-            <w:tcBorders>
-              <w:bottom w:val="none" w:sz="0" w:space="0" w:color="000000"/>
-              <w:top w:val="none" w:sz="0" w:space="0" w:color="000000"/>
-              <w:left w:val="none" w:sz="0" w:space="0" w:color="000000"/>
-              <w:right w:val="none" w:sz="0" w:space="0" w:color="000000"/>
-            </w:tcBorders>
-            <w:shd w:val="clear" w:color="auto" w:fill="FFFFFF"/>
-            <w:tcMar>
-              <w:top w:w="0" w:type="dxa"/>
-              <w:bottom w:w="0" w:type="dxa"/>
-              <w:left w:w="0" w:type="dxa"/>
-              <w:right w:w="0" w:type="dxa"/>
-            </w:tcMar>
-            <w:vAlign w:val="center"/>
-          </w:tcPr>
-          <w:p>
-            <w:pPr>
-              <w:pStyle w:val="Normal"/>
-              <w:jc w:val="center"/>
-              <w:pBdr>
-                <w:bottom w:val="none" w:sz="0" w:space="0" w:color="000000"/>
-                <w:top w:val="none" w:sz="0" w:space="0" w:color="000000"/>
-                <w:left w:val="none" w:sz="0" w:space="0" w:color="000000"/>
-                <w:right w:val="none" w:sz="0" w:space="0" w:color="000000"/>
-              </w:pBdr>
-              <w:spacing w:after="100" w:before="100" w:line="240"/>
-              <w:ind w:firstLine="0" w:left="100" w:right="100"/>
-            </w:pPr>
-            <w:r>
-              <w:rPr>
-                <w:rFonts w:ascii="Arial" w:hAnsi="Arial" w:eastAsia="Arial" w:cs="Arial"/>
-                <w:i w:val="false"/>
-                <w:b w:val="false"/>
-                <w:u w:val="none"/>
-                <w:sz w:val="22"/>
-                <w:szCs w:val="22"/>
-                <w:color w:val="000000"/>
-              </w:rPr>
-              <w:t xml:space="preserve">49 (0.1%)</w:t>
+              <w:t xml:space="preserve">40,074 (100%)</w:t>
+            </w:r>
+          </w:p>
+        </w:tc>
+        <w:tc>
+          <w:tcPr>
+            <w:tcBorders>
+              <w:bottom w:val="none" w:sz="0" w:space="0" w:color="000000"/>
+              <w:top w:val="none" w:sz="0" w:space="0" w:color="000000"/>
+              <w:left w:val="none" w:sz="0" w:space="0" w:color="000000"/>
+              <w:right w:val="none" w:sz="0" w:space="0" w:color="000000"/>
+            </w:tcBorders>
+            <w:shd w:val="clear" w:color="auto" w:fill="FFFFFF"/>
+            <w:tcMar>
+              <w:top w:w="0" w:type="dxa"/>
+              <w:bottom w:w="0" w:type="dxa"/>
+              <w:left w:w="0" w:type="dxa"/>
+              <w:right w:w="0" w:type="dxa"/>
+            </w:tcMar>
+            <w:vAlign w:val="center"/>
+          </w:tcPr>
+          <w:p>
+            <w:pPr>
+              <w:pStyle w:val="Normal"/>
+              <w:jc w:val="center"/>
+              <w:pBdr>
+                <w:bottom w:val="none" w:sz="0" w:space="0" w:color="000000"/>
+                <w:top w:val="none" w:sz="0" w:space="0" w:color="000000"/>
+                <w:left w:val="none" w:sz="0" w:space="0" w:color="000000"/>
+                <w:right w:val="none" w:sz="0" w:space="0" w:color="000000"/>
+              </w:pBdr>
+              <w:spacing w:after="100" w:before="100" w:line="240"/>
+              <w:ind w:firstLine="0" w:left="100" w:right="100"/>
+            </w:pPr>
+            <w:r>
+              <w:rPr>
+                <w:rFonts w:ascii="Arial" w:hAnsi="Arial" w:eastAsia="Arial" w:cs="Arial"/>
+                <w:i w:val="false"/>
+                <w:b w:val="false"/>
+                <w:u w:val="none"/>
+                <w:sz w:val="22"/>
+                <w:szCs w:val="22"/>
+                <w:color w:val="000000"/>
+              </w:rPr>
+              <w:t xml:space="preserve">23,651 (100%)</w:t>
+            </w:r>
+          </w:p>
+        </w:tc>
+        <w:tc>
+          <w:tcPr>
+            <w:tcBorders>
+              <w:bottom w:val="none" w:sz="0" w:space="0" w:color="000000"/>
+              <w:top w:val="none" w:sz="0" w:space="0" w:color="000000"/>
+              <w:left w:val="none" w:sz="0" w:space="0" w:color="000000"/>
+              <w:right w:val="none" w:sz="0" w:space="0" w:color="000000"/>
+            </w:tcBorders>
+            <w:shd w:val="clear" w:color="auto" w:fill="FFFFFF"/>
+            <w:tcMar>
+              <w:top w:w="0" w:type="dxa"/>
+              <w:bottom w:w="0" w:type="dxa"/>
+              <w:left w:w="0" w:type="dxa"/>
+              <w:right w:w="0" w:type="dxa"/>
+            </w:tcMar>
+            <w:vAlign w:val="center"/>
+          </w:tcPr>
+          <w:p>
+            <w:pPr>
+              <w:pStyle w:val="Normal"/>
+              <w:jc w:val="center"/>
+              <w:pBdr>
+                <w:bottom w:val="none" w:sz="0" w:space="0" w:color="000000"/>
+                <w:top w:val="none" w:sz="0" w:space="0" w:color="000000"/>
+                <w:left w:val="none" w:sz="0" w:space="0" w:color="000000"/>
+                <w:right w:val="none" w:sz="0" w:space="0" w:color="000000"/>
+              </w:pBdr>
+              <w:spacing w:after="100" w:before="100" w:line="240"/>
+              <w:ind w:firstLine="0" w:left="100" w:right="100"/>
+            </w:pPr>
+            <w:r>
+              <w:rPr>
+                <w:rFonts w:ascii="Arial" w:hAnsi="Arial" w:eastAsia="Arial" w:cs="Arial"/>
+                <w:i w:val="false"/>
+                <w:b w:val="false"/>
+                <w:u w:val="none"/>
+                <w:sz w:val="22"/>
+                <w:szCs w:val="22"/>
+                <w:color w:val="000000"/>
+              </w:rPr>
+              <w:t xml:space="preserve">63,725 (100%)</w:t>
             </w:r>
           </w:p>
         </w:tc>
@@ -13834,95 +13834,95 @@
                 <w:szCs w:val="22"/>
                 <w:color w:val="000000"/>
               </w:rPr>
-              <w:t xml:space="preserve">39 (0.1%)</w:t>
-            </w:r>
-          </w:p>
-        </w:tc>
-        <w:tc>
-          <w:tcPr>
-            <w:tcBorders>
-              <w:bottom w:val="none" w:sz="0" w:space="0" w:color="000000"/>
-              <w:top w:val="none" w:sz="0" w:space="0" w:color="000000"/>
-              <w:left w:val="none" w:sz="0" w:space="0" w:color="000000"/>
-              <w:right w:val="none" w:sz="0" w:space="0" w:color="000000"/>
-            </w:tcBorders>
-            <w:shd w:val="clear" w:color="auto" w:fill="FFFFFF"/>
-            <w:tcMar>
-              <w:top w:w="0" w:type="dxa"/>
-              <w:bottom w:w="0" w:type="dxa"/>
-              <w:left w:w="0" w:type="dxa"/>
-              <w:right w:w="0" w:type="dxa"/>
-            </w:tcMar>
-            <w:vAlign w:val="center"/>
-          </w:tcPr>
-          <w:p>
-            <w:pPr>
-              <w:pStyle w:val="Normal"/>
-              <w:jc w:val="center"/>
-              <w:pBdr>
-                <w:bottom w:val="none" w:sz="0" w:space="0" w:color="000000"/>
-                <w:top w:val="none" w:sz="0" w:space="0" w:color="000000"/>
-                <w:left w:val="none" w:sz="0" w:space="0" w:color="000000"/>
-                <w:right w:val="none" w:sz="0" w:space="0" w:color="000000"/>
-              </w:pBdr>
-              <w:spacing w:after="100" w:before="100" w:line="240"/>
-              <w:ind w:firstLine="0" w:left="100" w:right="100"/>
-            </w:pPr>
-            <w:r>
-              <w:rPr>
-                <w:rFonts w:ascii="Arial" w:hAnsi="Arial" w:eastAsia="Arial" w:cs="Arial"/>
-                <w:i w:val="false"/>
-                <w:b w:val="false"/>
-                <w:u w:val="none"/>
-                <w:sz w:val="22"/>
-                <w:szCs w:val="22"/>
-                <w:color w:val="000000"/>
-              </w:rPr>
-              <w:t xml:space="preserve">468 (2.0%)</w:t>
-            </w:r>
-          </w:p>
-        </w:tc>
-        <w:tc>
-          <w:tcPr>
-            <w:tcBorders>
-              <w:bottom w:val="none" w:sz="0" w:space="0" w:color="000000"/>
-              <w:top w:val="none" w:sz="0" w:space="0" w:color="000000"/>
-              <w:left w:val="none" w:sz="0" w:space="0" w:color="000000"/>
-              <w:right w:val="none" w:sz="0" w:space="0" w:color="000000"/>
-            </w:tcBorders>
-            <w:shd w:val="clear" w:color="auto" w:fill="FFFFFF"/>
-            <w:tcMar>
-              <w:top w:w="0" w:type="dxa"/>
-              <w:bottom w:w="0" w:type="dxa"/>
-              <w:left w:w="0" w:type="dxa"/>
-              <w:right w:w="0" w:type="dxa"/>
-            </w:tcMar>
-            <w:vAlign w:val="center"/>
-          </w:tcPr>
-          <w:p>
-            <w:pPr>
-              <w:pStyle w:val="Normal"/>
-              <w:jc w:val="center"/>
-              <w:pBdr>
-                <w:bottom w:val="none" w:sz="0" w:space="0" w:color="000000"/>
-                <w:top w:val="none" w:sz="0" w:space="0" w:color="000000"/>
-                <w:left w:val="none" w:sz="0" w:space="0" w:color="000000"/>
-                <w:right w:val="none" w:sz="0" w:space="0" w:color="000000"/>
-              </w:pBdr>
-              <w:spacing w:after="100" w:before="100" w:line="240"/>
-              <w:ind w:firstLine="0" w:left="100" w:right="100"/>
-            </w:pPr>
-            <w:r>
-              <w:rPr>
-                <w:rFonts w:ascii="Arial" w:hAnsi="Arial" w:eastAsia="Arial" w:cs="Arial"/>
-                <w:i w:val="false"/>
-                <w:b w:val="false"/>
-                <w:u w:val="none"/>
-                <w:sz w:val="22"/>
-                <w:szCs w:val="22"/>
-                <w:color w:val="000000"/>
-              </w:rPr>
-              <w:t xml:space="preserve">507 (0.8%)</w:t>
+              <w:t xml:space="preserve">40,074 (100%)</w:t>
+            </w:r>
+          </w:p>
+        </w:tc>
+        <w:tc>
+          <w:tcPr>
+            <w:tcBorders>
+              <w:bottom w:val="none" w:sz="0" w:space="0" w:color="000000"/>
+              <w:top w:val="none" w:sz="0" w:space="0" w:color="000000"/>
+              <w:left w:val="none" w:sz="0" w:space="0" w:color="000000"/>
+              <w:right w:val="none" w:sz="0" w:space="0" w:color="000000"/>
+            </w:tcBorders>
+            <w:shd w:val="clear" w:color="auto" w:fill="FFFFFF"/>
+            <w:tcMar>
+              <w:top w:w="0" w:type="dxa"/>
+              <w:bottom w:w="0" w:type="dxa"/>
+              <w:left w:w="0" w:type="dxa"/>
+              <w:right w:w="0" w:type="dxa"/>
+            </w:tcMar>
+            <w:vAlign w:val="center"/>
+          </w:tcPr>
+          <w:p>
+            <w:pPr>
+              <w:pStyle w:val="Normal"/>
+              <w:jc w:val="center"/>
+              <w:pBdr>
+                <w:bottom w:val="none" w:sz="0" w:space="0" w:color="000000"/>
+                <w:top w:val="none" w:sz="0" w:space="0" w:color="000000"/>
+                <w:left w:val="none" w:sz="0" w:space="0" w:color="000000"/>
+                <w:right w:val="none" w:sz="0" w:space="0" w:color="000000"/>
+              </w:pBdr>
+              <w:spacing w:after="100" w:before="100" w:line="240"/>
+              <w:ind w:firstLine="0" w:left="100" w:right="100"/>
+            </w:pPr>
+            <w:r>
+              <w:rPr>
+                <w:rFonts w:ascii="Arial" w:hAnsi="Arial" w:eastAsia="Arial" w:cs="Arial"/>
+                <w:i w:val="false"/>
+                <w:b w:val="false"/>
+                <w:u w:val="none"/>
+                <w:sz w:val="22"/>
+                <w:szCs w:val="22"/>
+                <w:color w:val="000000"/>
+              </w:rPr>
+              <w:t xml:space="preserve">23,651 (100%)</w:t>
+            </w:r>
+          </w:p>
+        </w:tc>
+        <w:tc>
+          <w:tcPr>
+            <w:tcBorders>
+              <w:bottom w:val="none" w:sz="0" w:space="0" w:color="000000"/>
+              <w:top w:val="none" w:sz="0" w:space="0" w:color="000000"/>
+              <w:left w:val="none" w:sz="0" w:space="0" w:color="000000"/>
+              <w:right w:val="none" w:sz="0" w:space="0" w:color="000000"/>
+            </w:tcBorders>
+            <w:shd w:val="clear" w:color="auto" w:fill="FFFFFF"/>
+            <w:tcMar>
+              <w:top w:w="0" w:type="dxa"/>
+              <w:bottom w:w="0" w:type="dxa"/>
+              <w:left w:w="0" w:type="dxa"/>
+              <w:right w:w="0" w:type="dxa"/>
+            </w:tcMar>
+            <w:vAlign w:val="center"/>
+          </w:tcPr>
+          <w:p>
+            <w:pPr>
+              <w:pStyle w:val="Normal"/>
+              <w:jc w:val="center"/>
+              <w:pBdr>
+                <w:bottom w:val="none" w:sz="0" w:space="0" w:color="000000"/>
+                <w:top w:val="none" w:sz="0" w:space="0" w:color="000000"/>
+                <w:left w:val="none" w:sz="0" w:space="0" w:color="000000"/>
+                <w:right w:val="none" w:sz="0" w:space="0" w:color="000000"/>
+              </w:pBdr>
+              <w:spacing w:after="100" w:before="100" w:line="240"/>
+              <w:ind w:firstLine="0" w:left="100" w:right="100"/>
+            </w:pPr>
+            <w:r>
+              <w:rPr>
+                <w:rFonts w:ascii="Arial" w:hAnsi="Arial" w:eastAsia="Arial" w:cs="Arial"/>
+                <w:i w:val="false"/>
+                <w:b w:val="false"/>
+                <w:u w:val="none"/>
+                <w:sz w:val="22"/>
+                <w:szCs w:val="22"/>
+                <w:color w:val="000000"/>
+              </w:rPr>
+              <w:t xml:space="preserve">63,725 (100%)</w:t>
             </w:r>
           </w:p>
         </w:tc>
@@ -14198,95 +14198,95 @@
                 <w:szCs w:val="22"/>
                 <w:color w:val="000000"/>
               </w:rPr>
-              <w:t xml:space="preserve">493 (1.2%)</w:t>
-            </w:r>
-          </w:p>
-        </w:tc>
-        <w:tc>
-          <w:tcPr>
-            <w:tcBorders>
-              <w:bottom w:val="none" w:sz="0" w:space="0" w:color="000000"/>
-              <w:top w:val="none" w:sz="0" w:space="0" w:color="000000"/>
-              <w:left w:val="none" w:sz="0" w:space="0" w:color="000000"/>
-              <w:right w:val="none" w:sz="0" w:space="0" w:color="000000"/>
-            </w:tcBorders>
-            <w:shd w:val="clear" w:color="auto" w:fill="FFFFFF"/>
-            <w:tcMar>
-              <w:top w:w="0" w:type="dxa"/>
-              <w:bottom w:w="0" w:type="dxa"/>
-              <w:left w:w="0" w:type="dxa"/>
-              <w:right w:w="0" w:type="dxa"/>
-            </w:tcMar>
-            <w:vAlign w:val="center"/>
-          </w:tcPr>
-          <w:p>
-            <w:pPr>
-              <w:pStyle w:val="Normal"/>
-              <w:jc w:val="center"/>
-              <w:pBdr>
-                <w:bottom w:val="none" w:sz="0" w:space="0" w:color="000000"/>
-                <w:top w:val="none" w:sz="0" w:space="0" w:color="000000"/>
-                <w:left w:val="none" w:sz="0" w:space="0" w:color="000000"/>
-                <w:right w:val="none" w:sz="0" w:space="0" w:color="000000"/>
-              </w:pBdr>
-              <w:spacing w:after="100" w:before="100" w:line="240"/>
-              <w:ind w:firstLine="0" w:left="100" w:right="100"/>
-            </w:pPr>
-            <w:r>
-              <w:rPr>
-                <w:rFonts w:ascii="Arial" w:hAnsi="Arial" w:eastAsia="Arial" w:cs="Arial"/>
-                <w:i w:val="false"/>
-                <w:b w:val="false"/>
-                <w:u w:val="none"/>
-                <w:sz w:val="22"/>
-                <w:szCs w:val="22"/>
-                <w:color w:val="000000"/>
-              </w:rPr>
-              <w:t xml:space="preserve">660 (2.8%)</w:t>
-            </w:r>
-          </w:p>
-        </w:tc>
-        <w:tc>
-          <w:tcPr>
-            <w:tcBorders>
-              <w:bottom w:val="none" w:sz="0" w:space="0" w:color="000000"/>
-              <w:top w:val="none" w:sz="0" w:space="0" w:color="000000"/>
-              <w:left w:val="none" w:sz="0" w:space="0" w:color="000000"/>
-              <w:right w:val="none" w:sz="0" w:space="0" w:color="000000"/>
-            </w:tcBorders>
-            <w:shd w:val="clear" w:color="auto" w:fill="FFFFFF"/>
-            <w:tcMar>
-              <w:top w:w="0" w:type="dxa"/>
-              <w:bottom w:w="0" w:type="dxa"/>
-              <w:left w:w="0" w:type="dxa"/>
-              <w:right w:w="0" w:type="dxa"/>
-            </w:tcMar>
-            <w:vAlign w:val="center"/>
-          </w:tcPr>
-          <w:p>
-            <w:pPr>
-              <w:pStyle w:val="Normal"/>
-              <w:jc w:val="center"/>
-              <w:pBdr>
-                <w:bottom w:val="none" w:sz="0" w:space="0" w:color="000000"/>
-                <w:top w:val="none" w:sz="0" w:space="0" w:color="000000"/>
-                <w:left w:val="none" w:sz="0" w:space="0" w:color="000000"/>
-                <w:right w:val="none" w:sz="0" w:space="0" w:color="000000"/>
-              </w:pBdr>
-              <w:spacing w:after="100" w:before="100" w:line="240"/>
-              <w:ind w:firstLine="0" w:left="100" w:right="100"/>
-            </w:pPr>
-            <w:r>
-              <w:rPr>
-                <w:rFonts w:ascii="Arial" w:hAnsi="Arial" w:eastAsia="Arial" w:cs="Arial"/>
-                <w:i w:val="false"/>
-                <w:b w:val="false"/>
-                <w:u w:val="none"/>
-                <w:sz w:val="22"/>
-                <w:szCs w:val="22"/>
-                <w:color w:val="000000"/>
-              </w:rPr>
-              <w:t xml:space="preserve">1,153 (1.8%)</w:t>
+              <w:t xml:space="preserve">40,074 (100%)</w:t>
+            </w:r>
+          </w:p>
+        </w:tc>
+        <w:tc>
+          <w:tcPr>
+            <w:tcBorders>
+              <w:bottom w:val="none" w:sz="0" w:space="0" w:color="000000"/>
+              <w:top w:val="none" w:sz="0" w:space="0" w:color="000000"/>
+              <w:left w:val="none" w:sz="0" w:space="0" w:color="000000"/>
+              <w:right w:val="none" w:sz="0" w:space="0" w:color="000000"/>
+            </w:tcBorders>
+            <w:shd w:val="clear" w:color="auto" w:fill="FFFFFF"/>
+            <w:tcMar>
+              <w:top w:w="0" w:type="dxa"/>
+              <w:bottom w:w="0" w:type="dxa"/>
+              <w:left w:w="0" w:type="dxa"/>
+              <w:right w:w="0" w:type="dxa"/>
+            </w:tcMar>
+            <w:vAlign w:val="center"/>
+          </w:tcPr>
+          <w:p>
+            <w:pPr>
+              <w:pStyle w:val="Normal"/>
+              <w:jc w:val="center"/>
+              <w:pBdr>
+                <w:bottom w:val="none" w:sz="0" w:space="0" w:color="000000"/>
+                <w:top w:val="none" w:sz="0" w:space="0" w:color="000000"/>
+                <w:left w:val="none" w:sz="0" w:space="0" w:color="000000"/>
+                <w:right w:val="none" w:sz="0" w:space="0" w:color="000000"/>
+              </w:pBdr>
+              <w:spacing w:after="100" w:before="100" w:line="240"/>
+              <w:ind w:firstLine="0" w:left="100" w:right="100"/>
+            </w:pPr>
+            <w:r>
+              <w:rPr>
+                <w:rFonts w:ascii="Arial" w:hAnsi="Arial" w:eastAsia="Arial" w:cs="Arial"/>
+                <w:i w:val="false"/>
+                <w:b w:val="false"/>
+                <w:u w:val="none"/>
+                <w:sz w:val="22"/>
+                <w:szCs w:val="22"/>
+                <w:color w:val="000000"/>
+              </w:rPr>
+              <w:t xml:space="preserve">23,651 (100%)</w:t>
+            </w:r>
+          </w:p>
+        </w:tc>
+        <w:tc>
+          <w:tcPr>
+            <w:tcBorders>
+              <w:bottom w:val="none" w:sz="0" w:space="0" w:color="000000"/>
+              <w:top w:val="none" w:sz="0" w:space="0" w:color="000000"/>
+              <w:left w:val="none" w:sz="0" w:space="0" w:color="000000"/>
+              <w:right w:val="none" w:sz="0" w:space="0" w:color="000000"/>
+            </w:tcBorders>
+            <w:shd w:val="clear" w:color="auto" w:fill="FFFFFF"/>
+            <w:tcMar>
+              <w:top w:w="0" w:type="dxa"/>
+              <w:bottom w:w="0" w:type="dxa"/>
+              <w:left w:w="0" w:type="dxa"/>
+              <w:right w:w="0" w:type="dxa"/>
+            </w:tcMar>
+            <w:vAlign w:val="center"/>
+          </w:tcPr>
+          <w:p>
+            <w:pPr>
+              <w:pStyle w:val="Normal"/>
+              <w:jc w:val="center"/>
+              <w:pBdr>
+                <w:bottom w:val="none" w:sz="0" w:space="0" w:color="000000"/>
+                <w:top w:val="none" w:sz="0" w:space="0" w:color="000000"/>
+                <w:left w:val="none" w:sz="0" w:space="0" w:color="000000"/>
+                <w:right w:val="none" w:sz="0" w:space="0" w:color="000000"/>
+              </w:pBdr>
+              <w:spacing w:after="100" w:before="100" w:line="240"/>
+              <w:ind w:firstLine="0" w:left="100" w:right="100"/>
+            </w:pPr>
+            <w:r>
+              <w:rPr>
+                <w:rFonts w:ascii="Arial" w:hAnsi="Arial" w:eastAsia="Arial" w:cs="Arial"/>
+                <w:i w:val="false"/>
+                <w:b w:val="false"/>
+                <w:u w:val="none"/>
+                <w:sz w:val="22"/>
+                <w:szCs w:val="22"/>
+                <w:color w:val="000000"/>
+              </w:rPr>
+              <w:t xml:space="preserve">63,725 (100%)</w:t>
             </w:r>
           </w:p>
         </w:tc>
@@ -14562,7 +14562,7 @@
                 <w:szCs w:val="22"/>
                 <w:color w:val="000000"/>
               </w:rPr>
-              <w:t xml:space="preserve">668 (1.7%)</w:t>
+              <w:t xml:space="preserve">40,074 (100%)</w:t>
             </w:r>
           </w:p>
         </w:tc>
@@ -14606,7 +14606,7 @@
                 <w:szCs w:val="22"/>
                 <w:color w:val="000000"/>
               </w:rPr>
-              <w:t xml:space="preserve">2,458 (10.4%)</w:t>
+              <w:t xml:space="preserve">23,651 (100%)</w:t>
             </w:r>
           </w:p>
         </w:tc>
@@ -14650,7 +14650,7 @@
                 <w:szCs w:val="22"/>
                 <w:color w:val="000000"/>
               </w:rPr>
-              <w:t xml:space="preserve">3,126 (4.9%)</w:t>
+              <w:t xml:space="preserve">63,725 (100%)</w:t>
             </w:r>
           </w:p>
         </w:tc>

</xml_diff>